<commit_message>
modify the difficulty of the third part for the main word.
</commit_message>
<xml_diff>
--- a/質問.docx
+++ b/質問.docx
@@ -53,31 +53,423 @@
     <w:p>
       <w:pPr>
         <w:rPr>
-          <w:rFonts w:ascii="MS Mincho" w:eastAsia="MS Mincho" w:hAnsi="MS Mincho"/>
-          <w:sz w:val="22"/>
-          <w:szCs w:val="24"/>
-          <w:lang w:eastAsia="ja-JP"/>
-        </w:rPr>
-      </w:pPr>
-      <w:r>
-        <w:rPr>
-          <w:rFonts w:ascii="MS Mincho" w:eastAsia="MS Mincho" w:hAnsi="MS Mincho" w:hint="eastAsia"/>
-          <w:sz w:val="22"/>
-          <w:szCs w:val="24"/>
-          <w:lang w:eastAsia="ja-JP"/>
-        </w:rPr>
-        <w:t>私の故郷は河南です。河南は歴史が深く、美しい観光地がたくさんあります。また、私の故郷は浙江です。浙江も美しい自然と豊かな文化があります。</w:t>
-      </w:r>
-    </w:p>
-    <w:p>
-      <w:pPr>
-        <w:rPr>
           <w:rFonts w:ascii="MS Mincho" w:hAnsi="MS Mincho"/>
           <w:sz w:val="22"/>
           <w:szCs w:val="24"/>
-          <w:lang w:eastAsia="ja-JP"/>
-        </w:rPr>
-      </w:pPr>
+        </w:rPr>
+      </w:pPr>
+      <w:r>
+        <w:rPr>
+          <w:rFonts w:ascii="MS Mincho" w:eastAsia="MS Mincho" w:hAnsi="MS Mincho" w:hint="eastAsia"/>
+          <w:sz w:val="22"/>
+          <w:szCs w:val="24"/>
+          <w:lang w:eastAsia="ja-JP"/>
+        </w:rPr>
+        <w:t>私の故郷は河南です。河南は</w:t>
+      </w:r>
+      <w:r>
+        <w:rPr>
+          <w:rFonts w:ascii="MS Mincho" w:eastAsia="MS Mincho" w:hAnsi="MS Mincho"/>
+          <w:sz w:val="22"/>
+          <w:szCs w:val="24"/>
+          <w:lang w:eastAsia="ja-JP"/>
+        </w:rPr>
+        <w:ruby>
+          <w:rubyPr>
+            <w:rubyAlign w:val="distributeSpace"/>
+            <w:hps w:val="11"/>
+            <w:hpsRaise w:val="20"/>
+            <w:hpsBaseText w:val="22"/>
+            <w:lid w:val="ja-JP"/>
+          </w:rubyPr>
+          <w:rt>
+            <w:r>
+              <w:rPr>
+                <w:rFonts w:ascii="MS Mincho" w:eastAsia="MS Mincho" w:hAnsi="MS Mincho"/>
+                <w:sz w:val="11"/>
+                <w:szCs w:val="24"/>
+                <w:lang w:eastAsia="ja-JP"/>
+              </w:rPr>
+              <w:t>れきし</w:t>
+            </w:r>
+          </w:rt>
+          <w:rubyBase>
+            <w:r>
+              <w:rPr>
+                <w:rFonts w:ascii="MS Mincho" w:eastAsia="MS Mincho" w:hAnsi="MS Mincho"/>
+                <w:sz w:val="22"/>
+                <w:szCs w:val="24"/>
+                <w:lang w:eastAsia="ja-JP"/>
+              </w:rPr>
+              <w:t>歴史</w:t>
+            </w:r>
+          </w:rubyBase>
+        </w:ruby>
+      </w:r>
+      <w:r>
+        <w:rPr>
+          <w:rFonts w:ascii="MS Mincho" w:eastAsia="MS Mincho" w:hAnsi="MS Mincho" w:hint="eastAsia"/>
+          <w:sz w:val="22"/>
+          <w:szCs w:val="24"/>
+          <w:lang w:eastAsia="ja-JP"/>
+        </w:rPr>
+        <w:t>が</w:t>
+      </w:r>
+      <w:r>
+        <w:rPr>
+          <w:rFonts w:ascii="MS Mincho" w:eastAsia="MS Mincho" w:hAnsi="MS Mincho"/>
+          <w:sz w:val="22"/>
+          <w:szCs w:val="24"/>
+          <w:lang w:eastAsia="ja-JP"/>
+        </w:rPr>
+        <w:ruby>
+          <w:rubyPr>
+            <w:rubyAlign w:val="distributeSpace"/>
+            <w:hps w:val="11"/>
+            <w:hpsRaise w:val="20"/>
+            <w:hpsBaseText w:val="22"/>
+            <w:lid w:val="ja-JP"/>
+          </w:rubyPr>
+          <w:rt>
+            <w:r>
+              <w:rPr>
+                <w:rFonts w:ascii="MS Mincho" w:eastAsia="MS Mincho" w:hAnsi="MS Mincho"/>
+                <w:sz w:val="11"/>
+                <w:szCs w:val="24"/>
+                <w:lang w:eastAsia="ja-JP"/>
+              </w:rPr>
+              <w:t>ふか</w:t>
+            </w:r>
+          </w:rt>
+          <w:rubyBase>
+            <w:r>
+              <w:rPr>
+                <w:rFonts w:ascii="MS Mincho" w:eastAsia="MS Mincho" w:hAnsi="MS Mincho"/>
+                <w:sz w:val="22"/>
+                <w:szCs w:val="24"/>
+                <w:lang w:eastAsia="ja-JP"/>
+              </w:rPr>
+              <w:t>深</w:t>
+            </w:r>
+          </w:rubyBase>
+        </w:ruby>
+      </w:r>
+      <w:r>
+        <w:rPr>
+          <w:rFonts w:ascii="MS Mincho" w:eastAsia="MS Mincho" w:hAnsi="MS Mincho" w:hint="eastAsia"/>
+          <w:sz w:val="22"/>
+          <w:szCs w:val="24"/>
+          <w:lang w:eastAsia="ja-JP"/>
+        </w:rPr>
+        <w:t>く、</w:t>
+      </w:r>
+      <w:r>
+        <w:rPr>
+          <w:rFonts w:ascii="MS Mincho" w:eastAsia="MS Mincho" w:hAnsi="MS Mincho"/>
+          <w:sz w:val="22"/>
+          <w:szCs w:val="24"/>
+          <w:lang w:eastAsia="ja-JP"/>
+        </w:rPr>
+        <w:ruby>
+          <w:rubyPr>
+            <w:rubyAlign w:val="distributeSpace"/>
+            <w:hps w:val="11"/>
+            <w:hpsRaise w:val="20"/>
+            <w:hpsBaseText w:val="22"/>
+            <w:lid w:val="ja-JP"/>
+          </w:rubyPr>
+          <w:rt>
+            <w:r>
+              <w:rPr>
+                <w:rFonts w:ascii="MS Mincho" w:eastAsia="MS Mincho" w:hAnsi="MS Mincho"/>
+                <w:sz w:val="11"/>
+                <w:szCs w:val="24"/>
+                <w:lang w:eastAsia="ja-JP"/>
+              </w:rPr>
+              <w:t>うつく</w:t>
+            </w:r>
+          </w:rt>
+          <w:rubyBase>
+            <w:r>
+              <w:rPr>
+                <w:rFonts w:ascii="MS Mincho" w:eastAsia="MS Mincho" w:hAnsi="MS Mincho"/>
+                <w:sz w:val="22"/>
+                <w:szCs w:val="24"/>
+                <w:lang w:eastAsia="ja-JP"/>
+              </w:rPr>
+              <w:t>美</w:t>
+            </w:r>
+          </w:rubyBase>
+        </w:ruby>
+      </w:r>
+      <w:r>
+        <w:rPr>
+          <w:rFonts w:ascii="MS Mincho" w:eastAsia="MS Mincho" w:hAnsi="MS Mincho" w:hint="eastAsia"/>
+          <w:sz w:val="22"/>
+          <w:szCs w:val="24"/>
+          <w:lang w:eastAsia="ja-JP"/>
+        </w:rPr>
+        <w:t>しい</w:t>
+      </w:r>
+      <w:r>
+        <w:rPr>
+          <w:rFonts w:ascii="MS Mincho" w:eastAsia="MS Mincho" w:hAnsi="MS Mincho"/>
+          <w:sz w:val="22"/>
+          <w:szCs w:val="24"/>
+          <w:lang w:eastAsia="ja-JP"/>
+        </w:rPr>
+        <w:ruby>
+          <w:rubyPr>
+            <w:rubyAlign w:val="distributeSpace"/>
+            <w:hps w:val="11"/>
+            <w:hpsRaise w:val="20"/>
+            <w:hpsBaseText w:val="22"/>
+            <w:lid w:val="ja-JP"/>
+          </w:rubyPr>
+          <w:rt>
+            <w:r>
+              <w:rPr>
+                <w:rFonts w:ascii="MS Mincho" w:eastAsia="MS Mincho" w:hAnsi="MS Mincho"/>
+                <w:sz w:val="11"/>
+                <w:szCs w:val="24"/>
+                <w:lang w:eastAsia="ja-JP"/>
+              </w:rPr>
+              <w:t>かんこうち</w:t>
+            </w:r>
+          </w:rt>
+          <w:rubyBase>
+            <w:r>
+              <w:rPr>
+                <w:rFonts w:ascii="MS Mincho" w:eastAsia="MS Mincho" w:hAnsi="MS Mincho"/>
+                <w:sz w:val="22"/>
+                <w:szCs w:val="24"/>
+                <w:lang w:eastAsia="ja-JP"/>
+              </w:rPr>
+              <w:t>観光地</w:t>
+            </w:r>
+          </w:rubyBase>
+        </w:ruby>
+      </w:r>
+      <w:r>
+        <w:rPr>
+          <w:rFonts w:ascii="MS Mincho" w:eastAsia="MS Mincho" w:hAnsi="MS Mincho" w:hint="eastAsia"/>
+          <w:sz w:val="22"/>
+          <w:szCs w:val="24"/>
+          <w:lang w:eastAsia="ja-JP"/>
+        </w:rPr>
+        <w:t>がたくさんあります。</w:t>
+      </w:r>
+    </w:p>
+    <w:p>
+      <w:pPr>
+        <w:rPr>
+          <w:rFonts w:ascii="MS Mincho" w:eastAsia="MS Mincho" w:hAnsi="MS Mincho"/>
+          <w:sz w:val="22"/>
+          <w:szCs w:val="24"/>
+          <w:lang w:eastAsia="ja-JP"/>
+        </w:rPr>
+      </w:pPr>
+      <w:r>
+        <w:rPr>
+          <w:rFonts w:ascii="MS Mincho" w:eastAsia="MS Mincho" w:hAnsi="MS Mincho" w:hint="eastAsia"/>
+          <w:sz w:val="22"/>
+          <w:szCs w:val="24"/>
+          <w:lang w:eastAsia="ja-JP"/>
+        </w:rPr>
+        <w:t>私の故郷は浙江です。浙江も</w:t>
+      </w:r>
+      <w:r>
+        <w:rPr>
+          <w:rFonts w:ascii="MS Mincho" w:eastAsia="MS Mincho" w:hAnsi="MS Mincho"/>
+          <w:sz w:val="22"/>
+          <w:szCs w:val="24"/>
+          <w:lang w:eastAsia="ja-JP"/>
+        </w:rPr>
+        <w:ruby>
+          <w:rubyPr>
+            <w:rubyAlign w:val="distributeSpace"/>
+            <w:hps w:val="11"/>
+            <w:hpsRaise w:val="20"/>
+            <w:hpsBaseText w:val="22"/>
+            <w:lid w:val="ja-JP"/>
+          </w:rubyPr>
+          <w:rt>
+            <w:r>
+              <w:rPr>
+                <w:rFonts w:ascii="MS Mincho" w:eastAsia="MS Mincho" w:hAnsi="MS Mincho"/>
+                <w:sz w:val="11"/>
+                <w:szCs w:val="24"/>
+                <w:lang w:eastAsia="ja-JP"/>
+              </w:rPr>
+              <w:t>うつく</w:t>
+            </w:r>
+          </w:rt>
+          <w:rubyBase>
+            <w:r>
+              <w:rPr>
+                <w:rFonts w:ascii="MS Mincho" w:eastAsia="MS Mincho" w:hAnsi="MS Mincho"/>
+                <w:sz w:val="22"/>
+                <w:szCs w:val="24"/>
+                <w:lang w:eastAsia="ja-JP"/>
+              </w:rPr>
+              <w:t>美</w:t>
+            </w:r>
+          </w:rubyBase>
+        </w:ruby>
+      </w:r>
+      <w:r>
+        <w:rPr>
+          <w:rFonts w:ascii="MS Mincho" w:eastAsia="MS Mincho" w:hAnsi="MS Mincho" w:hint="eastAsia"/>
+          <w:sz w:val="22"/>
+          <w:szCs w:val="24"/>
+          <w:lang w:eastAsia="ja-JP"/>
+        </w:rPr>
+        <w:t>しい</w:t>
+      </w:r>
+      <w:r>
+        <w:rPr>
+          <w:rFonts w:ascii="MS Mincho" w:eastAsia="MS Mincho" w:hAnsi="MS Mincho"/>
+          <w:sz w:val="22"/>
+          <w:szCs w:val="24"/>
+          <w:lang w:eastAsia="ja-JP"/>
+        </w:rPr>
+        <w:ruby>
+          <w:rubyPr>
+            <w:rubyAlign w:val="distributeSpace"/>
+            <w:hps w:val="11"/>
+            <w:hpsRaise w:val="20"/>
+            <w:hpsBaseText w:val="22"/>
+            <w:lid w:val="ja-JP"/>
+          </w:rubyPr>
+          <w:rt>
+            <w:r>
+              <w:rPr>
+                <w:rFonts w:ascii="MS Mincho" w:eastAsia="MS Mincho" w:hAnsi="MS Mincho"/>
+                <w:sz w:val="11"/>
+                <w:szCs w:val="24"/>
+                <w:lang w:eastAsia="ja-JP"/>
+              </w:rPr>
+              <w:t>しぜん</w:t>
+            </w:r>
+          </w:rt>
+          <w:rubyBase>
+            <w:r>
+              <w:rPr>
+                <w:rFonts w:ascii="MS Mincho" w:eastAsia="MS Mincho" w:hAnsi="MS Mincho"/>
+                <w:sz w:val="22"/>
+                <w:szCs w:val="24"/>
+                <w:lang w:eastAsia="ja-JP"/>
+              </w:rPr>
+              <w:t>自然</w:t>
+            </w:r>
+          </w:rubyBase>
+        </w:ruby>
+      </w:r>
+      <w:r>
+        <w:rPr>
+          <w:rFonts w:ascii="MS Mincho" w:eastAsia="MS Mincho" w:hAnsi="MS Mincho" w:hint="eastAsia"/>
+          <w:sz w:val="22"/>
+          <w:szCs w:val="24"/>
+          <w:lang w:eastAsia="ja-JP"/>
+        </w:rPr>
+        <w:t>と</w:t>
+      </w:r>
+      <w:r>
+        <w:rPr>
+          <w:rFonts w:ascii="MS Mincho" w:eastAsia="MS Mincho" w:hAnsi="MS Mincho"/>
+          <w:sz w:val="22"/>
+          <w:szCs w:val="24"/>
+          <w:lang w:eastAsia="ja-JP"/>
+        </w:rPr>
+        <w:ruby>
+          <w:rubyPr>
+            <w:rubyAlign w:val="distributeSpace"/>
+            <w:hps w:val="11"/>
+            <w:hpsRaise w:val="20"/>
+            <w:hpsBaseText w:val="22"/>
+            <w:lid w:val="ja-JP"/>
+          </w:rubyPr>
+          <w:rt>
+            <w:r>
+              <w:rPr>
+                <w:rFonts w:ascii="MS Mincho" w:eastAsia="MS Mincho" w:hAnsi="MS Mincho"/>
+                <w:sz w:val="11"/>
+                <w:szCs w:val="24"/>
+                <w:lang w:eastAsia="ja-JP"/>
+              </w:rPr>
+              <w:t>ゆた</w:t>
+            </w:r>
+          </w:rt>
+          <w:rubyBase>
+            <w:r>
+              <w:rPr>
+                <w:rFonts w:ascii="MS Mincho" w:eastAsia="MS Mincho" w:hAnsi="MS Mincho"/>
+                <w:sz w:val="22"/>
+                <w:szCs w:val="24"/>
+                <w:lang w:eastAsia="ja-JP"/>
+              </w:rPr>
+              <w:t>豊</w:t>
+            </w:r>
+          </w:rubyBase>
+        </w:ruby>
+      </w:r>
+      <w:r>
+        <w:rPr>
+          <w:rFonts w:ascii="MS Mincho" w:eastAsia="MS Mincho" w:hAnsi="MS Mincho" w:hint="eastAsia"/>
+          <w:sz w:val="22"/>
+          <w:szCs w:val="24"/>
+          <w:lang w:eastAsia="ja-JP"/>
+        </w:rPr>
+        <w:t>かな</w:t>
+      </w:r>
+      <w:r>
+        <w:rPr>
+          <w:rFonts w:ascii="MS Mincho" w:eastAsia="MS Mincho" w:hAnsi="MS Mincho"/>
+          <w:sz w:val="22"/>
+          <w:szCs w:val="24"/>
+          <w:lang w:eastAsia="ja-JP"/>
+        </w:rPr>
+        <w:ruby>
+          <w:rubyPr>
+            <w:rubyAlign w:val="distributeSpace"/>
+            <w:hps w:val="11"/>
+            <w:hpsRaise w:val="20"/>
+            <w:hpsBaseText w:val="22"/>
+            <w:lid w:val="ja-JP"/>
+          </w:rubyPr>
+          <w:rt>
+            <w:r>
+              <w:rPr>
+                <w:rFonts w:ascii="MS Mincho" w:eastAsia="MS Mincho" w:hAnsi="MS Mincho"/>
+                <w:sz w:val="11"/>
+                <w:szCs w:val="24"/>
+                <w:lang w:eastAsia="ja-JP"/>
+              </w:rPr>
+              <w:t>ぶんか</w:t>
+            </w:r>
+          </w:rt>
+          <w:rubyBase>
+            <w:r>
+              <w:rPr>
+                <w:rFonts w:ascii="MS Mincho" w:eastAsia="MS Mincho" w:hAnsi="MS Mincho"/>
+                <w:sz w:val="22"/>
+                <w:szCs w:val="24"/>
+                <w:lang w:eastAsia="ja-JP"/>
+              </w:rPr>
+              <w:t>文化</w:t>
+            </w:r>
+          </w:rubyBase>
+        </w:ruby>
+      </w:r>
+      <w:r>
+        <w:rPr>
+          <w:rFonts w:ascii="MS Mincho" w:eastAsia="MS Mincho" w:hAnsi="MS Mincho" w:hint="eastAsia"/>
+          <w:sz w:val="22"/>
+          <w:szCs w:val="24"/>
+          <w:lang w:eastAsia="ja-JP"/>
+        </w:rPr>
+        <w:t>があります。</w:t>
+      </w:r>
     </w:p>
     <w:p>
       <w:pPr>
@@ -88,6 +480,16 @@
           <w:lang w:eastAsia="ja-JP"/>
         </w:rPr>
       </w:pPr>
+    </w:p>
+    <w:p>
+      <w:pPr>
+        <w:rPr>
+          <w:rFonts w:ascii="MS Mincho" w:hAnsi="MS Mincho"/>
+          <w:sz w:val="22"/>
+          <w:szCs w:val="24"/>
+          <w:lang w:eastAsia="ja-JP"/>
+        </w:rPr>
+      </w:pPr>
       <w:r>
         <w:rPr>
           <w:rFonts w:ascii="MS Mincho" w:eastAsia="MS Mincho" w:hAnsi="MS Mincho" w:hint="eastAsia"/>
@@ -498,7 +900,17 @@
           <w:szCs w:val="24"/>
           <w:lang w:eastAsia="ja-JP"/>
         </w:rPr>
-        <w:t>大学を卒業したら、まずは専門分野の仕事に就いて実践的な経験を積みたいです。その後、もっと高いレベルの知識を得るために大学院に進学したいと思っています。また、できれば海外での仕事や留学も考えています。新しい文化や視野を広げることができるからです。</w:t>
+        <w:t>大学を卒業したら、まずは専門分野の仕事に就いて実践的な経験を積みたいです。その後、もっと高いレベルの知識を得るために大学院に進学したいと思っています。また、できれば海外での仕事や留学も考えています。新しい文化や視野を広げることが</w:t>
+      </w:r>
+      <w:r>
+        <w:rPr>
+          <w:rFonts w:ascii="MS Mincho" w:eastAsia="MS Mincho" w:hAnsi="MS Mincho" w:hint="eastAsia"/>
+          <w:sz w:val="22"/>
+          <w:szCs w:val="24"/>
+          <w:lang w:eastAsia="ja-JP"/>
+        </w:rPr>
+        <w:lastRenderedPageBreak/>
+        <w:t>できるからです。</w:t>
       </w:r>
     </w:p>
     <w:p>
@@ -894,7 +1306,119 @@
           <w:szCs w:val="24"/>
           <w:lang w:eastAsia="ja-JP"/>
         </w:rPr>
-        <w:t>困ったことがあった時は、まず冷静になって考えます。その後、信頼できる友達や家族に相談します。なぜなら、他の人の意見やサポートが問題解決に役立つからです。</w:t>
+        <w:t>困ったことがあった時は、まず</w:t>
+      </w:r>
+      <w:r>
+        <w:rPr>
+          <w:rFonts w:ascii="MS Mincho" w:eastAsia="MS Mincho" w:hAnsi="MS Mincho"/>
+          <w:b/>
+          <w:bCs/>
+          <w:sz w:val="22"/>
+          <w:szCs w:val="24"/>
+          <w:lang w:eastAsia="ja-JP"/>
+        </w:rPr>
+        <w:ruby>
+          <w:rubyPr>
+            <w:rubyAlign w:val="distributeSpace"/>
+            <w:hps w:val="11"/>
+            <w:hpsRaise w:val="20"/>
+            <w:hpsBaseText w:val="22"/>
+            <w:lid w:val="ja-JP"/>
+          </w:rubyPr>
+          <w:rt>
+            <w:r>
+              <w:rPr>
+                <w:rFonts w:ascii="MS Mincho" w:eastAsia="MS Mincho" w:hAnsi="MS Mincho"/>
+                <w:b/>
+                <w:bCs/>
+                <w:sz w:val="11"/>
+                <w:szCs w:val="24"/>
+                <w:lang w:eastAsia="ja-JP"/>
+              </w:rPr>
+              <w:t>れいせい</w:t>
+            </w:r>
+          </w:rt>
+          <w:rubyBase>
+            <w:r>
+              <w:rPr>
+                <w:rFonts w:ascii="MS Mincho" w:eastAsia="MS Mincho" w:hAnsi="MS Mincho"/>
+                <w:b/>
+                <w:bCs/>
+                <w:sz w:val="22"/>
+                <w:szCs w:val="24"/>
+                <w:lang w:eastAsia="ja-JP"/>
+              </w:rPr>
+              <w:t>冷静</w:t>
+            </w:r>
+          </w:rubyBase>
+        </w:ruby>
+      </w:r>
+      <w:r>
+        <w:rPr>
+          <w:rFonts w:ascii="MS Mincho" w:eastAsia="MS Mincho" w:hAnsi="MS Mincho" w:hint="eastAsia"/>
+          <w:b/>
+          <w:bCs/>
+          <w:sz w:val="22"/>
+          <w:szCs w:val="24"/>
+          <w:lang w:eastAsia="ja-JP"/>
+        </w:rPr>
+        <w:t>になって考えます。その後、</w:t>
+      </w:r>
+      <w:r>
+        <w:rPr>
+          <w:rFonts w:ascii="MS Mincho" w:eastAsia="MS Mincho" w:hAnsi="MS Mincho"/>
+          <w:b/>
+          <w:bCs/>
+          <w:sz w:val="22"/>
+          <w:szCs w:val="24"/>
+          <w:lang w:eastAsia="ja-JP"/>
+        </w:rPr>
+        <w:ruby>
+          <w:rubyPr>
+            <w:rubyAlign w:val="distributeSpace"/>
+            <w:hps w:val="11"/>
+            <w:hpsRaise w:val="20"/>
+            <w:hpsBaseText w:val="22"/>
+            <w:lid w:val="ja-JP"/>
+          </w:rubyPr>
+          <w:rt>
+            <w:r>
+              <w:rPr>
+                <w:rFonts w:ascii="MS Mincho" w:eastAsia="MS Mincho" w:hAnsi="MS Mincho"/>
+                <w:b/>
+                <w:bCs/>
+                <w:sz w:val="11"/>
+                <w:szCs w:val="24"/>
+                <w:lang w:eastAsia="ja-JP"/>
+              </w:rPr>
+              <w:t>しんらい</w:t>
+            </w:r>
+          </w:rt>
+          <w:rubyBase>
+            <w:r>
+              <w:rPr>
+                <w:rFonts w:ascii="MS Mincho" w:eastAsia="MS Mincho" w:hAnsi="MS Mincho"/>
+                <w:b/>
+                <w:bCs/>
+                <w:sz w:val="22"/>
+                <w:szCs w:val="24"/>
+                <w:lang w:eastAsia="ja-JP"/>
+              </w:rPr>
+              <w:t>信頼</w:t>
+            </w:r>
+          </w:rubyBase>
+        </w:ruby>
+      </w:r>
+      <w:r>
+        <w:rPr>
+          <w:rFonts w:ascii="MS Mincho" w:eastAsia="MS Mincho" w:hAnsi="MS Mincho" w:hint="eastAsia"/>
+          <w:b/>
+          <w:bCs/>
+          <w:sz w:val="22"/>
+          <w:szCs w:val="24"/>
+          <w:lang w:eastAsia="ja-JP"/>
+        </w:rPr>
+        <w:t>できる友達や家族に相談します。なぜなら、他の人の意見やサポートが問題解決に役立つからです。</w:t>
       </w:r>
     </w:p>
     <w:p>
@@ -975,6 +1499,7 @@
           <w:szCs w:val="24"/>
           <w:lang w:eastAsia="ja-JP"/>
         </w:rPr>
+        <w:lastRenderedPageBreak/>
         <w:t>幸せだと思うときは、家族や友達と楽しい時間を過ごしているときです。</w:t>
       </w:r>
     </w:p>
@@ -1038,6 +1563,1027 @@
       <w:r>
         <w:rPr>
           <w:rFonts w:ascii="MS Mincho" w:eastAsia="MS Mincho" w:hAnsi="MS Mincho" w:hint="eastAsia"/>
+          <w:b/>
+          <w:bCs/>
+          <w:sz w:val="22"/>
+          <w:szCs w:val="24"/>
+          <w:lang w:eastAsia="ja-JP"/>
+        </w:rPr>
+        <w:br/>
+      </w:r>
+    </w:p>
+    <w:p>
+      <w:pPr>
+        <w:rPr>
+          <w:rFonts w:ascii="MS Mincho" w:eastAsia="MS Mincho" w:hAnsi="MS Mincho"/>
+          <w:b/>
+          <w:bCs/>
+          <w:sz w:val="22"/>
+          <w:szCs w:val="24"/>
+          <w:lang w:eastAsia="ja-JP"/>
+        </w:rPr>
+      </w:pPr>
+      <w:r>
+        <w:rPr>
+          <w:rFonts w:ascii="MS Mincho" w:eastAsia="MS Mincho" w:hAnsi="MS Mincho" w:hint="eastAsia"/>
+          <w:b/>
+          <w:bCs/>
+          <w:sz w:val="22"/>
+          <w:szCs w:val="24"/>
+          <w:lang w:eastAsia="ja-JP"/>
+        </w:rPr>
+        <w:t>14. お金がたくさんあったら（お金持ちになったら/宝くじ 100 万元に当たったら）、やりたいことを三つぐらい言ってください。</w:t>
+      </w:r>
+    </w:p>
+    <w:p>
+      <w:pPr>
+        <w:rPr>
+          <w:rFonts w:ascii="MS Mincho" w:eastAsia="Yu Mincho" w:hAnsi="MS Mincho"/>
+          <w:b/>
+          <w:bCs/>
+          <w:sz w:val="22"/>
+          <w:szCs w:val="24"/>
+          <w:lang w:eastAsia="ja-JP"/>
+        </w:rPr>
+      </w:pPr>
+    </w:p>
+    <w:p>
+      <w:pPr>
+        <w:rPr>
+          <w:rFonts w:ascii="MS Mincho" w:eastAsia="MS Mincho" w:hAnsi="MS Mincho" w:hint="eastAsia"/>
+          <w:b/>
+          <w:bCs/>
+          <w:sz w:val="22"/>
+          <w:szCs w:val="24"/>
+          <w:lang w:eastAsia="ja-JP"/>
+        </w:rPr>
+      </w:pPr>
+      <w:r>
+        <w:rPr>
+          <w:rFonts w:ascii="MS Mincho" w:eastAsia="MS Mincho" w:hAnsi="MS Mincho" w:hint="eastAsia"/>
+          <w:b/>
+          <w:bCs/>
+          <w:sz w:val="22"/>
+          <w:szCs w:val="24"/>
+          <w:lang w:eastAsia="ja-JP"/>
+        </w:rPr>
+        <w:t>まず貯金するつもりです。</w:t>
+      </w:r>
+    </w:p>
+    <w:p>
+      <w:pPr>
+        <w:rPr>
+          <w:rFonts w:ascii="MS Mincho" w:eastAsia="MS Mincho" w:hAnsi="MS Mincho"/>
+          <w:b/>
+          <w:bCs/>
+          <w:sz w:val="22"/>
+          <w:szCs w:val="24"/>
+          <w:lang w:eastAsia="ja-JP"/>
+        </w:rPr>
+      </w:pPr>
+      <w:r>
+        <w:rPr>
+          <w:rFonts w:ascii="MS Mincho" w:eastAsia="MS Mincho" w:hAnsi="MS Mincho" w:hint="eastAsia"/>
+          <w:b/>
+          <w:bCs/>
+          <w:sz w:val="22"/>
+          <w:szCs w:val="24"/>
+          <w:lang w:eastAsia="ja-JP"/>
+        </w:rPr>
+        <w:t>世界を旅行して、色々な国や文化を体験したいです。</w:t>
+      </w:r>
+    </w:p>
+    <w:p>
+      <w:pPr>
+        <w:rPr>
+          <w:rFonts w:ascii="MS Mincho" w:hAnsi="MS Mincho"/>
+          <w:b/>
+          <w:bCs/>
+          <w:sz w:val="22"/>
+          <w:szCs w:val="24"/>
+        </w:rPr>
+      </w:pPr>
+      <w:r>
+        <w:rPr>
+          <w:rFonts w:ascii="MS Mincho" w:eastAsia="MS Mincho" w:hAnsi="MS Mincho" w:hint="eastAsia"/>
+          <w:b/>
+          <w:bCs/>
+          <w:sz w:val="22"/>
+          <w:szCs w:val="24"/>
+          <w:lang w:eastAsia="ja-JP"/>
+        </w:rPr>
+        <w:t>家やマンションを購入して、自分の理想の住まいを作りたいです。</w:t>
+      </w:r>
+    </w:p>
+    <w:p>
+      <w:pPr>
+        <w:rPr>
+          <w:rFonts w:ascii="MS Mincho" w:eastAsia="MS Mincho" w:hAnsi="MS Mincho"/>
+          <w:b/>
+          <w:bCs/>
+          <w:sz w:val="22"/>
+          <w:szCs w:val="24"/>
+          <w:lang w:eastAsia="ja-JP"/>
+        </w:rPr>
+      </w:pPr>
+      <w:r>
+        <w:rPr>
+          <w:rFonts w:ascii="MS Mincho" w:eastAsia="MS Mincho" w:hAnsi="MS Mincho"/>
+          <w:b/>
+          <w:bCs/>
+          <w:sz w:val="22"/>
+          <w:szCs w:val="24"/>
+          <w:lang w:eastAsia="ja-JP"/>
+        </w:rPr>
+        <w:fldChar w:fldCharType="begin"/>
+      </w:r>
+      <w:r>
+        <w:rPr>
+          <w:rFonts w:ascii="MS Mincho" w:eastAsia="MS Mincho" w:hAnsi="MS Mincho"/>
+          <w:b/>
+          <w:bCs/>
+          <w:sz w:val="22"/>
+          <w:szCs w:val="24"/>
+          <w:lang w:eastAsia="ja-JP"/>
+        </w:rPr>
+        <w:instrText>EQ \* jc2 \* "Font:MS Mincho" \* hps11 \o\ad(\s\up 10(</w:instrText>
+      </w:r>
+      <w:r>
+        <w:rPr>
+          <w:rFonts w:ascii="MS Mincho" w:eastAsia="MS Mincho" w:hAnsi="MS Mincho"/>
+          <w:b/>
+          <w:bCs/>
+          <w:sz w:val="11"/>
+          <w:szCs w:val="24"/>
+          <w:lang w:eastAsia="ja-JP"/>
+        </w:rPr>
+        <w:instrText>いちぶ</w:instrText>
+      </w:r>
+      <w:r>
+        <w:rPr>
+          <w:rFonts w:ascii="MS Mincho" w:eastAsia="MS Mincho" w:hAnsi="MS Mincho"/>
+          <w:b/>
+          <w:bCs/>
+          <w:sz w:val="22"/>
+          <w:szCs w:val="24"/>
+          <w:lang w:eastAsia="ja-JP"/>
+        </w:rPr>
+        <w:instrText>),一部)</w:instrText>
+      </w:r>
+      <w:r>
+        <w:rPr>
+          <w:rFonts w:ascii="MS Mincho" w:eastAsia="MS Mincho" w:hAnsi="MS Mincho"/>
+          <w:b/>
+          <w:bCs/>
+          <w:sz w:val="22"/>
+          <w:szCs w:val="24"/>
+          <w:lang w:eastAsia="ja-JP"/>
+        </w:rPr>
+        <w:fldChar w:fldCharType="end"/>
+      </w:r>
+      <w:r>
+        <w:rPr>
+          <w:rFonts w:ascii="MS Mincho" w:eastAsia="MS Mincho" w:hAnsi="MS Mincho" w:hint="eastAsia"/>
+          <w:b/>
+          <w:bCs/>
+          <w:sz w:val="22"/>
+          <w:szCs w:val="24"/>
+          <w:lang w:eastAsia="ja-JP"/>
+        </w:rPr>
+        <w:t>を</w:t>
+      </w:r>
+      <w:r>
+        <w:rPr>
+          <w:rFonts w:ascii="MS Mincho" w:eastAsia="MS Mincho" w:hAnsi="MS Mincho"/>
+          <w:b/>
+          <w:bCs/>
+          <w:sz w:val="22"/>
+          <w:szCs w:val="24"/>
+          <w:lang w:eastAsia="ja-JP"/>
+        </w:rPr>
+        <w:ruby>
+          <w:rubyPr>
+            <w:rubyAlign w:val="distributeSpace"/>
+            <w:hps w:val="11"/>
+            <w:hpsRaise w:val="20"/>
+            <w:hpsBaseText w:val="22"/>
+            <w:lid w:val="ja-JP"/>
+          </w:rubyPr>
+          <w:rt>
+            <w:r>
+              <w:rPr>
+                <w:rFonts w:ascii="MS Mincho" w:eastAsia="MS Mincho" w:hAnsi="MS Mincho"/>
+                <w:b/>
+                <w:bCs/>
+                <w:sz w:val="11"/>
+                <w:szCs w:val="24"/>
+                <w:lang w:eastAsia="ja-JP"/>
+              </w:rPr>
+              <w:t>きふ</w:t>
+            </w:r>
+          </w:rt>
+          <w:rubyBase>
+            <w:r>
+              <w:rPr>
+                <w:rFonts w:ascii="MS Mincho" w:eastAsia="MS Mincho" w:hAnsi="MS Mincho"/>
+                <w:b/>
+                <w:bCs/>
+                <w:sz w:val="22"/>
+                <w:szCs w:val="24"/>
+                <w:lang w:eastAsia="ja-JP"/>
+              </w:rPr>
+              <w:t>寄付</w:t>
+            </w:r>
+          </w:rubyBase>
+        </w:ruby>
+      </w:r>
+      <w:r>
+        <w:rPr>
+          <w:rFonts w:ascii="MS Mincho" w:eastAsia="MS Mincho" w:hAnsi="MS Mincho" w:hint="eastAsia"/>
+          <w:b/>
+          <w:bCs/>
+          <w:sz w:val="22"/>
+          <w:szCs w:val="24"/>
+          <w:lang w:eastAsia="ja-JP"/>
+        </w:rPr>
+        <w:t>して、</w:t>
+      </w:r>
+      <w:r>
+        <w:rPr>
+          <w:rFonts w:ascii="MS Mincho" w:eastAsia="MS Mincho" w:hAnsi="MS Mincho"/>
+          <w:b/>
+          <w:bCs/>
+          <w:sz w:val="22"/>
+          <w:szCs w:val="24"/>
+          <w:lang w:eastAsia="ja-JP"/>
+        </w:rPr>
+        <w:ruby>
+          <w:rubyPr>
+            <w:rubyAlign w:val="distributeSpace"/>
+            <w:hps w:val="11"/>
+            <w:hpsRaise w:val="20"/>
+            <w:hpsBaseText w:val="22"/>
+            <w:lid w:val="ja-JP"/>
+          </w:rubyPr>
+          <w:rt>
+            <w:r>
+              <w:rPr>
+                <w:rFonts w:ascii="MS Mincho" w:eastAsia="MS Mincho" w:hAnsi="MS Mincho"/>
+                <w:b/>
+                <w:bCs/>
+                <w:sz w:val="11"/>
+                <w:szCs w:val="24"/>
+                <w:lang w:eastAsia="ja-JP"/>
+              </w:rPr>
+              <w:t>しゃかい</w:t>
+            </w:r>
+          </w:rt>
+          <w:rubyBase>
+            <w:r>
+              <w:rPr>
+                <w:rFonts w:ascii="MS Mincho" w:eastAsia="MS Mincho" w:hAnsi="MS Mincho"/>
+                <w:b/>
+                <w:bCs/>
+                <w:sz w:val="22"/>
+                <w:szCs w:val="24"/>
+                <w:lang w:eastAsia="ja-JP"/>
+              </w:rPr>
+              <w:t>社会</w:t>
+            </w:r>
+          </w:rubyBase>
+        </w:ruby>
+      </w:r>
+      <w:r>
+        <w:rPr>
+          <w:rFonts w:ascii="MS Mincho" w:eastAsia="MS Mincho" w:hAnsi="MS Mincho" w:hint="eastAsia"/>
+          <w:b/>
+          <w:bCs/>
+          <w:sz w:val="22"/>
+          <w:szCs w:val="24"/>
+          <w:lang w:eastAsia="ja-JP"/>
+        </w:rPr>
+        <w:t>に</w:t>
+      </w:r>
+      <w:r>
+        <w:rPr>
+          <w:rFonts w:ascii="MS Mincho" w:eastAsia="MS Mincho" w:hAnsi="MS Mincho"/>
+          <w:b/>
+          <w:bCs/>
+          <w:sz w:val="22"/>
+          <w:szCs w:val="24"/>
+          <w:lang w:eastAsia="ja-JP"/>
+        </w:rPr>
+        <w:ruby>
+          <w:rubyPr>
+            <w:rubyAlign w:val="distributeSpace"/>
+            <w:hps w:val="11"/>
+            <w:hpsRaise w:val="20"/>
+            <w:hpsBaseText w:val="22"/>
+            <w:lid w:val="ja-JP"/>
+          </w:rubyPr>
+          <w:rt>
+            <w:r>
+              <w:rPr>
+                <w:rFonts w:ascii="MS Mincho" w:eastAsia="MS Mincho" w:hAnsi="MS Mincho"/>
+                <w:b/>
+                <w:bCs/>
+                <w:sz w:val="11"/>
+                <w:szCs w:val="24"/>
+                <w:lang w:eastAsia="ja-JP"/>
+              </w:rPr>
+              <w:t>こうけん</w:t>
+            </w:r>
+          </w:rt>
+          <w:rubyBase>
+            <w:r>
+              <w:rPr>
+                <w:rFonts w:ascii="MS Mincho" w:eastAsia="MS Mincho" w:hAnsi="MS Mincho"/>
+                <w:b/>
+                <w:bCs/>
+                <w:sz w:val="22"/>
+                <w:szCs w:val="24"/>
+                <w:lang w:eastAsia="ja-JP"/>
+              </w:rPr>
+              <w:t>貢献</w:t>
+            </w:r>
+          </w:rubyBase>
+        </w:ruby>
+      </w:r>
+      <w:r>
+        <w:rPr>
+          <w:rFonts w:ascii="MS Mincho" w:eastAsia="MS Mincho" w:hAnsi="MS Mincho" w:hint="eastAsia"/>
+          <w:b/>
+          <w:bCs/>
+          <w:sz w:val="22"/>
+          <w:szCs w:val="24"/>
+          <w:lang w:eastAsia="ja-JP"/>
+        </w:rPr>
+        <w:t>したいです。</w:t>
+      </w:r>
+    </w:p>
+    <w:p>
+      <w:pPr>
+        <w:rPr>
+          <w:rFonts w:ascii="MS Mincho" w:eastAsia="MS Mincho" w:hAnsi="MS Mincho"/>
+          <w:b/>
+          <w:bCs/>
+          <w:sz w:val="22"/>
+          <w:szCs w:val="24"/>
+          <w:lang w:eastAsia="ja-JP"/>
+        </w:rPr>
+      </w:pPr>
+      <w:r>
+        <w:rPr>
+          <w:rFonts w:ascii="MS Mincho" w:eastAsia="MS Mincho" w:hAnsi="MS Mincho" w:hint="eastAsia"/>
+          <w:b/>
+          <w:bCs/>
+          <w:sz w:val="22"/>
+          <w:szCs w:val="24"/>
+          <w:lang w:eastAsia="ja-JP"/>
+        </w:rPr>
+        <w:br/>
+      </w:r>
+    </w:p>
+    <w:p>
+      <w:pPr>
+        <w:rPr>
+          <w:rFonts w:ascii="MS Mincho" w:eastAsia="MS Mincho" w:hAnsi="MS Mincho"/>
+          <w:b/>
+          <w:bCs/>
+          <w:sz w:val="22"/>
+          <w:szCs w:val="24"/>
+          <w:lang w:eastAsia="ja-JP"/>
+        </w:rPr>
+      </w:pPr>
+      <w:r>
+        <w:rPr>
+          <w:rFonts w:ascii="MS Mincho" w:eastAsia="MS Mincho" w:hAnsi="MS Mincho" w:hint="eastAsia"/>
+          <w:b/>
+          <w:bCs/>
+          <w:sz w:val="22"/>
+          <w:szCs w:val="24"/>
+          <w:lang w:eastAsia="ja-JP"/>
+        </w:rPr>
+        <w:t>15. 10 年後の自分をイメージしてください（推測）。</w:t>
+      </w:r>
+    </w:p>
+    <w:p>
+      <w:pPr>
+        <w:rPr>
+          <w:rFonts w:ascii="MS Mincho" w:eastAsia="MS Mincho" w:hAnsi="MS Mincho"/>
+          <w:b/>
+          <w:bCs/>
+          <w:sz w:val="22"/>
+          <w:szCs w:val="24"/>
+          <w:lang w:eastAsia="ja-JP"/>
+        </w:rPr>
+      </w:pPr>
+    </w:p>
+    <w:p>
+      <w:pPr>
+        <w:rPr>
+          <w:rFonts w:ascii="MS Mincho" w:eastAsia="MS Mincho" w:hAnsi="MS Mincho"/>
+          <w:b/>
+          <w:bCs/>
+          <w:sz w:val="22"/>
+          <w:szCs w:val="24"/>
+          <w:lang w:eastAsia="ja-JP"/>
+        </w:rPr>
+      </w:pPr>
+      <w:r>
+        <w:rPr>
+          <w:rFonts w:ascii="MS Mincho" w:eastAsia="MS Mincho" w:hAnsi="MS Mincho" w:hint="eastAsia"/>
+          <w:b/>
+          <w:bCs/>
+          <w:sz w:val="22"/>
+          <w:szCs w:val="24"/>
+          <w:lang w:eastAsia="ja-JP"/>
+        </w:rPr>
+        <w:t>10年後の自分は、専門分野で安定した仕事を持ち、家庭を</w:t>
+      </w:r>
+      <w:r>
+        <w:rPr>
+          <w:rFonts w:ascii="MS Mincho" w:eastAsia="MS Mincho" w:hAnsi="MS Mincho" w:hint="eastAsia"/>
+          <w:b/>
+          <w:bCs/>
+          <w:sz w:val="22"/>
+          <w:szCs w:val="24"/>
+          <w:lang w:eastAsia="ja-JP"/>
+        </w:rPr>
+        <w:t>できて</w:t>
+      </w:r>
+      <w:r>
+        <w:rPr>
+          <w:rFonts w:ascii="MS Mincho" w:eastAsia="MS Mincho" w:hAnsi="MS Mincho" w:hint="eastAsia"/>
+          <w:b/>
+          <w:bCs/>
+          <w:sz w:val="22"/>
+          <w:szCs w:val="24"/>
+          <w:lang w:eastAsia="ja-JP"/>
+        </w:rPr>
+        <w:t>、子どもと</w:t>
+      </w:r>
+      <w:r>
+        <w:rPr>
+          <w:rFonts w:ascii="MS Mincho" w:eastAsia="MS Mincho" w:hAnsi="MS Mincho"/>
+          <w:b/>
+          <w:bCs/>
+          <w:sz w:val="22"/>
+          <w:szCs w:val="24"/>
+          <w:lang w:eastAsia="ja-JP"/>
+        </w:rPr>
+        <w:ruby>
+          <w:rubyPr>
+            <w:rubyAlign w:val="distributeSpace"/>
+            <w:hps w:val="11"/>
+            <w:hpsRaise w:val="20"/>
+            <w:hpsBaseText w:val="22"/>
+            <w:lid w:val="ja-JP"/>
+          </w:rubyPr>
+          <w:rt>
+            <w:r>
+              <w:rPr>
+                <w:rFonts w:ascii="MS Mincho" w:eastAsia="MS Mincho" w:hAnsi="MS Mincho"/>
+                <w:b/>
+                <w:bCs/>
+                <w:sz w:val="11"/>
+                <w:szCs w:val="24"/>
+                <w:lang w:eastAsia="ja-JP"/>
+              </w:rPr>
+              <w:t>しあわ</w:t>
+            </w:r>
+          </w:rt>
+          <w:rubyBase>
+            <w:r>
+              <w:rPr>
+                <w:rFonts w:ascii="MS Mincho" w:eastAsia="MS Mincho" w:hAnsi="MS Mincho"/>
+                <w:b/>
+                <w:bCs/>
+                <w:sz w:val="22"/>
+                <w:szCs w:val="24"/>
+                <w:lang w:eastAsia="ja-JP"/>
+              </w:rPr>
+              <w:t>幸</w:t>
+            </w:r>
+          </w:rubyBase>
+        </w:ruby>
+      </w:r>
+      <w:r>
+        <w:rPr>
+          <w:rFonts w:ascii="MS Mincho" w:eastAsia="MS Mincho" w:hAnsi="MS Mincho" w:hint="eastAsia"/>
+          <w:b/>
+          <w:bCs/>
+          <w:sz w:val="22"/>
+          <w:szCs w:val="24"/>
+          <w:lang w:eastAsia="ja-JP"/>
+        </w:rPr>
+        <w:t>せな生活を</w:t>
+      </w:r>
+      <w:r>
+        <w:rPr>
+          <w:rFonts w:ascii="MS Mincho" w:eastAsia="MS Mincho" w:hAnsi="MS Mincho"/>
+          <w:b/>
+          <w:bCs/>
+          <w:sz w:val="22"/>
+          <w:szCs w:val="24"/>
+          <w:lang w:eastAsia="ja-JP"/>
+        </w:rPr>
+        <w:ruby>
+          <w:rubyPr>
+            <w:rubyAlign w:val="distributeSpace"/>
+            <w:hps w:val="11"/>
+            <w:hpsRaise w:val="20"/>
+            <w:hpsBaseText w:val="22"/>
+            <w:lid w:val="ja-JP"/>
+          </w:rubyPr>
+          <w:rt>
+            <w:r>
+              <w:rPr>
+                <w:rFonts w:ascii="MS Mincho" w:eastAsia="MS Mincho" w:hAnsi="MS Mincho"/>
+                <w:b/>
+                <w:bCs/>
+                <w:sz w:val="11"/>
+                <w:szCs w:val="24"/>
+                <w:lang w:eastAsia="ja-JP"/>
+              </w:rPr>
+              <w:t>おく</w:t>
+            </w:r>
+          </w:rt>
+          <w:rubyBase>
+            <w:r>
+              <w:rPr>
+                <w:rFonts w:ascii="MS Mincho" w:eastAsia="MS Mincho" w:hAnsi="MS Mincho"/>
+                <w:b/>
+                <w:bCs/>
+                <w:sz w:val="22"/>
+                <w:szCs w:val="24"/>
+                <w:lang w:eastAsia="ja-JP"/>
+              </w:rPr>
+              <w:t>送</w:t>
+            </w:r>
+          </w:rubyBase>
+        </w:ruby>
+      </w:r>
+      <w:r>
+        <w:rPr>
+          <w:rFonts w:ascii="MS Mincho" w:eastAsia="MS Mincho" w:hAnsi="MS Mincho" w:hint="eastAsia"/>
+          <w:b/>
+          <w:bCs/>
+          <w:sz w:val="22"/>
+          <w:szCs w:val="24"/>
+          <w:lang w:eastAsia="ja-JP"/>
+        </w:rPr>
+        <w:t>っていると思います。</w:t>
+      </w:r>
+      <w:r>
+        <w:rPr>
+          <w:rFonts w:ascii="MS Mincho" w:eastAsia="MS Mincho" w:hAnsi="MS Mincho" w:hint="eastAsia"/>
+          <w:b/>
+          <w:bCs/>
+          <w:sz w:val="22"/>
+          <w:szCs w:val="24"/>
+          <w:lang w:eastAsia="ja-JP"/>
+        </w:rPr>
+        <w:t>そして</w:t>
+      </w:r>
+      <w:r>
+        <w:rPr>
+          <w:rFonts w:ascii="MS Mincho" w:eastAsia="MS Mincho" w:hAnsi="MS Mincho" w:hint="eastAsia"/>
+          <w:b/>
+          <w:bCs/>
+          <w:sz w:val="22"/>
+          <w:szCs w:val="24"/>
+          <w:lang w:eastAsia="ja-JP"/>
+        </w:rPr>
+        <w:t>、趣味や興味を</w:t>
+      </w:r>
+      <w:r>
+        <w:rPr>
+          <w:rFonts w:ascii="MS Mincho" w:eastAsia="MS Mincho" w:hAnsi="MS Mincho"/>
+          <w:b/>
+          <w:bCs/>
+          <w:sz w:val="22"/>
+          <w:szCs w:val="24"/>
+          <w:lang w:eastAsia="ja-JP"/>
+        </w:rPr>
+        <w:ruby>
+          <w:rubyPr>
+            <w:rubyAlign w:val="distributeSpace"/>
+            <w:hps w:val="11"/>
+            <w:hpsRaise w:val="20"/>
+            <w:hpsBaseText w:val="22"/>
+            <w:lid w:val="ja-JP"/>
+          </w:rubyPr>
+          <w:rt>
+            <w:r>
+              <w:rPr>
+                <w:rFonts w:ascii="MS Mincho" w:eastAsia="MS Mincho" w:hAnsi="MS Mincho"/>
+                <w:b/>
+                <w:bCs/>
+                <w:sz w:val="11"/>
+                <w:szCs w:val="24"/>
+                <w:lang w:eastAsia="ja-JP"/>
+              </w:rPr>
+              <w:t>ついきゅう</w:t>
+            </w:r>
+          </w:rt>
+          <w:rubyBase>
+            <w:r>
+              <w:rPr>
+                <w:rFonts w:ascii="MS Mincho" w:eastAsia="MS Mincho" w:hAnsi="MS Mincho"/>
+                <w:b/>
+                <w:bCs/>
+                <w:sz w:val="22"/>
+                <w:szCs w:val="24"/>
+                <w:lang w:eastAsia="ja-JP"/>
+              </w:rPr>
+              <w:t>追求</w:t>
+            </w:r>
+          </w:rubyBase>
+        </w:ruby>
+      </w:r>
+      <w:r>
+        <w:rPr>
+          <w:rFonts w:ascii="MS Mincho" w:eastAsia="MS Mincho" w:hAnsi="MS Mincho" w:hint="eastAsia"/>
+          <w:b/>
+          <w:bCs/>
+          <w:sz w:val="22"/>
+          <w:szCs w:val="24"/>
+          <w:lang w:eastAsia="ja-JP"/>
+        </w:rPr>
+        <w:t>し</w:t>
+      </w:r>
+      <w:r>
+        <w:rPr>
+          <w:rFonts w:ascii="MS Mincho" w:eastAsia="MS Mincho" w:hAnsi="MS Mincho"/>
+          <w:b/>
+          <w:bCs/>
+          <w:sz w:val="22"/>
+          <w:szCs w:val="24"/>
+          <w:lang w:eastAsia="ja-JP"/>
+        </w:rPr>
+        <w:ruby>
+          <w:rubyPr>
+            <w:rubyAlign w:val="distributeSpace"/>
+            <w:hps w:val="11"/>
+            <w:hpsRaise w:val="20"/>
+            <w:hpsBaseText w:val="22"/>
+            <w:lid w:val="ja-JP"/>
+          </w:rubyPr>
+          <w:rt>
+            <w:r>
+              <w:rPr>
+                <w:rFonts w:ascii="MS Mincho" w:eastAsia="MS Mincho" w:hAnsi="MS Mincho"/>
+                <w:b/>
+                <w:bCs/>
+                <w:sz w:val="11"/>
+                <w:szCs w:val="24"/>
+                <w:lang w:eastAsia="ja-JP"/>
+              </w:rPr>
+              <w:t>つづ</w:t>
+            </w:r>
+          </w:rt>
+          <w:rubyBase>
+            <w:r>
+              <w:rPr>
+                <w:rFonts w:ascii="MS Mincho" w:eastAsia="MS Mincho" w:hAnsi="MS Mincho"/>
+                <w:b/>
+                <w:bCs/>
+                <w:sz w:val="22"/>
+                <w:szCs w:val="24"/>
+                <w:lang w:eastAsia="ja-JP"/>
+              </w:rPr>
+              <w:t>続</w:t>
+            </w:r>
+          </w:rubyBase>
+        </w:ruby>
+      </w:r>
+      <w:r>
+        <w:rPr>
+          <w:rFonts w:ascii="MS Mincho" w:eastAsia="MS Mincho" w:hAnsi="MS Mincho" w:hint="eastAsia"/>
+          <w:b/>
+          <w:bCs/>
+          <w:sz w:val="22"/>
+          <w:szCs w:val="24"/>
+          <w:lang w:eastAsia="ja-JP"/>
+        </w:rPr>
+        <w:t>けて、多くの経験を</w:t>
+      </w:r>
+      <w:r>
+        <w:rPr>
+          <w:rFonts w:ascii="MS Mincho" w:eastAsia="MS Mincho" w:hAnsi="MS Mincho"/>
+          <w:b/>
+          <w:bCs/>
+          <w:sz w:val="22"/>
+          <w:szCs w:val="24"/>
+          <w:lang w:eastAsia="ja-JP"/>
+        </w:rPr>
+        <w:ruby>
+          <w:rubyPr>
+            <w:rubyAlign w:val="distributeSpace"/>
+            <w:hps w:val="11"/>
+            <w:hpsRaise w:val="20"/>
+            <w:hpsBaseText w:val="22"/>
+            <w:lid w:val="ja-JP"/>
+          </w:rubyPr>
+          <w:rt>
+            <w:r>
+              <w:rPr>
+                <w:rFonts w:ascii="MS Mincho" w:eastAsia="MS Mincho" w:hAnsi="MS Mincho"/>
+                <w:b/>
+                <w:bCs/>
+                <w:sz w:val="11"/>
+                <w:szCs w:val="24"/>
+                <w:lang w:eastAsia="ja-JP"/>
+              </w:rPr>
+              <w:t>つ</w:t>
+            </w:r>
+          </w:rt>
+          <w:rubyBase>
+            <w:r>
+              <w:rPr>
+                <w:rFonts w:ascii="MS Mincho" w:eastAsia="MS Mincho" w:hAnsi="MS Mincho"/>
+                <w:b/>
+                <w:bCs/>
+                <w:sz w:val="22"/>
+                <w:szCs w:val="24"/>
+                <w:lang w:eastAsia="ja-JP"/>
+              </w:rPr>
+              <w:t>積</w:t>
+            </w:r>
+          </w:rubyBase>
+        </w:ruby>
+      </w:r>
+      <w:r>
+        <w:rPr>
+          <w:rFonts w:ascii="MS Mincho" w:eastAsia="MS Mincho" w:hAnsi="MS Mincho" w:hint="eastAsia"/>
+          <w:b/>
+          <w:bCs/>
+          <w:sz w:val="22"/>
+          <w:szCs w:val="24"/>
+          <w:lang w:eastAsia="ja-JP"/>
+        </w:rPr>
+        <w:t>んでいるでしょう。</w:t>
+      </w:r>
+    </w:p>
+    <w:p>
+      <w:pPr>
+        <w:rPr>
+          <w:rFonts w:ascii="MS Mincho" w:eastAsia="MS Mincho" w:hAnsi="MS Mincho"/>
+          <w:b/>
+          <w:bCs/>
+          <w:sz w:val="22"/>
+          <w:szCs w:val="24"/>
+          <w:lang w:eastAsia="ja-JP"/>
+        </w:rPr>
+      </w:pPr>
+      <w:r>
+        <w:rPr>
+          <w:rFonts w:ascii="MS Mincho" w:eastAsia="MS Mincho" w:hAnsi="MS Mincho" w:hint="eastAsia"/>
+          <w:b/>
+          <w:bCs/>
+          <w:sz w:val="22"/>
+          <w:szCs w:val="24"/>
+          <w:lang w:eastAsia="ja-JP"/>
+        </w:rPr>
+        <w:br/>
+      </w:r>
+    </w:p>
+    <w:p>
+      <w:pPr>
+        <w:rPr>
+          <w:rFonts w:ascii="MS Mincho" w:eastAsia="MS Mincho" w:hAnsi="MS Mincho"/>
+          <w:b/>
+          <w:bCs/>
+          <w:sz w:val="22"/>
+          <w:szCs w:val="24"/>
+          <w:lang w:eastAsia="ja-JP"/>
+        </w:rPr>
+      </w:pPr>
+      <w:r>
+        <w:rPr>
+          <w:rFonts w:ascii="MS Mincho" w:eastAsia="MS Mincho" w:hAnsi="MS Mincho" w:hint="eastAsia"/>
+          <w:b/>
+          <w:bCs/>
+          <w:sz w:val="22"/>
+          <w:szCs w:val="24"/>
+          <w:lang w:eastAsia="ja-JP"/>
+        </w:rPr>
+        <w:t>16. 将来留学するつもりですか。留学するために何をしなければならないと思いますか。</w:t>
+      </w:r>
+    </w:p>
+    <w:p>
+      <w:pPr>
+        <w:rPr>
+          <w:rFonts w:ascii="MS Mincho" w:eastAsia="MS Mincho" w:hAnsi="MS Mincho"/>
+          <w:b/>
+          <w:bCs/>
+          <w:sz w:val="22"/>
+          <w:szCs w:val="24"/>
+          <w:lang w:eastAsia="ja-JP"/>
+        </w:rPr>
+      </w:pPr>
+    </w:p>
+    <w:p>
+      <w:pPr>
+        <w:rPr>
+          <w:rFonts w:ascii="MS Mincho" w:eastAsia="MS Mincho" w:hAnsi="MS Mincho"/>
+          <w:b/>
+          <w:bCs/>
+          <w:sz w:val="22"/>
+          <w:szCs w:val="24"/>
+          <w:lang w:eastAsia="ja-JP"/>
+        </w:rPr>
+      </w:pPr>
+      <w:r>
+        <w:rPr>
+          <w:rFonts w:ascii="MS Mincho" w:eastAsia="MS Mincho" w:hAnsi="MS Mincho" w:hint="eastAsia"/>
+          <w:b/>
+          <w:bCs/>
+          <w:sz w:val="22"/>
+          <w:szCs w:val="24"/>
+          <w:lang w:eastAsia="ja-JP"/>
+        </w:rPr>
+        <w:t>将来、留学するつもりです。そのためには、英語や留学先の言語を勉強し、必要な資格やスコアを取得する必要があります。また、留学費用のために計画的に貯金することも重要です。</w:t>
+      </w:r>
+    </w:p>
+    <w:p>
+      <w:pPr>
+        <w:rPr>
+          <w:rFonts w:ascii="MS Mincho" w:eastAsia="MS Mincho" w:hAnsi="MS Mincho"/>
+          <w:b/>
+          <w:bCs/>
+          <w:sz w:val="22"/>
+          <w:szCs w:val="24"/>
+          <w:lang w:eastAsia="ja-JP"/>
+        </w:rPr>
+      </w:pPr>
+      <w:r>
+        <w:rPr>
+          <w:rFonts w:ascii="MS Mincho" w:eastAsia="MS Mincho" w:hAnsi="MS Mincho" w:hint="eastAsia"/>
+          <w:b/>
+          <w:bCs/>
+          <w:sz w:val="22"/>
+          <w:szCs w:val="24"/>
+          <w:lang w:eastAsia="ja-JP"/>
+        </w:rPr>
+        <w:br/>
+      </w:r>
+    </w:p>
+    <w:p>
+      <w:pPr>
+        <w:rPr>
+          <w:rFonts w:ascii="MS Mincho" w:eastAsia="MS Mincho" w:hAnsi="MS Mincho"/>
+          <w:b/>
+          <w:bCs/>
+          <w:sz w:val="22"/>
+          <w:szCs w:val="24"/>
+          <w:lang w:eastAsia="ja-JP"/>
+        </w:rPr>
+      </w:pPr>
+      <w:r>
+        <w:rPr>
+          <w:rFonts w:ascii="MS Mincho" w:eastAsia="MS Mincho" w:hAnsi="MS Mincho" w:hint="eastAsia"/>
+          <w:b/>
+          <w:bCs/>
+          <w:sz w:val="22"/>
+          <w:szCs w:val="24"/>
+          <w:lang w:eastAsia="ja-JP"/>
+        </w:rPr>
+        <w:t>17. 高校生の弟は毎日遊んでばかりいる時、姉（兄）としてのあなたは何と言って注意してあげますか。</w:t>
+      </w:r>
+    </w:p>
+    <w:p>
+      <w:pPr>
+        <w:rPr>
+          <w:rFonts w:ascii="MS Mincho" w:eastAsia="MS Mincho" w:hAnsi="MS Mincho"/>
+          <w:b/>
+          <w:bCs/>
+          <w:sz w:val="22"/>
+          <w:szCs w:val="24"/>
+          <w:lang w:eastAsia="ja-JP"/>
+        </w:rPr>
+      </w:pPr>
+    </w:p>
+    <w:p>
+      <w:pPr>
+        <w:rPr>
+          <w:rFonts w:ascii="MS Mincho" w:eastAsia="MS Mincho" w:hAnsi="MS Mincho"/>
+          <w:b/>
+          <w:bCs/>
+          <w:sz w:val="22"/>
+          <w:szCs w:val="24"/>
+          <w:lang w:eastAsia="ja-JP"/>
+        </w:rPr>
+      </w:pPr>
+      <w:r>
+        <w:rPr>
+          <w:rFonts w:ascii="MS Mincho" w:eastAsia="MS Mincho" w:hAnsi="MS Mincho" w:hint="eastAsia"/>
+          <w:b/>
+          <w:bCs/>
+          <w:sz w:val="22"/>
+          <w:szCs w:val="24"/>
+          <w:lang w:eastAsia="ja-JP"/>
+        </w:rPr>
+        <w:t>「勉強も大事だから、時間を決めてバランスを取るようにしてね。後で後悔しないためにも、将来のことを考えて今から頑張ろう。」</w:t>
+      </w:r>
+    </w:p>
+    <w:p>
+      <w:pPr>
+        <w:rPr>
+          <w:rFonts w:ascii="MS Mincho" w:hAnsi="MS Mincho"/>
+          <w:b/>
+          <w:bCs/>
+          <w:sz w:val="22"/>
+          <w:szCs w:val="24"/>
+          <w:lang w:eastAsia="ja-JP"/>
+        </w:rPr>
+      </w:pPr>
+    </w:p>
+    <w:p>
+      <w:pPr>
+        <w:rPr>
+          <w:rFonts w:ascii="MS Mincho" w:hAnsi="MS Mincho"/>
+          <w:b/>
+          <w:bCs/>
+          <w:sz w:val="32"/>
+          <w:szCs w:val="36"/>
+          <w:lang w:eastAsia="ja-JP"/>
+        </w:rPr>
+      </w:pPr>
+    </w:p>
+    <w:p>
+      <w:pPr>
+        <w:rPr>
+          <w:rFonts w:ascii="MS Mincho" w:eastAsia="MS Mincho" w:hAnsi="MS Mincho"/>
+          <w:b/>
+          <w:bCs/>
+          <w:sz w:val="22"/>
+          <w:szCs w:val="24"/>
+          <w:lang w:eastAsia="ja-JP"/>
+        </w:rPr>
+      </w:pPr>
+      <w:r>
+        <w:rPr>
+          <w:rFonts w:ascii="MS Mincho" w:eastAsia="MS Mincho" w:hAnsi="MS Mincho"/>
+          <w:b/>
+          <w:bCs/>
+          <w:sz w:val="22"/>
+          <w:szCs w:val="24"/>
+          <w:lang w:eastAsia="ja-JP"/>
+        </w:rPr>
+        <w:t>18. 目上や年上の人に名前を聞きたいとき、何と言いますか。</w:t>
+      </w:r>
+    </w:p>
+    <w:p>
+      <w:pPr>
+        <w:rPr>
+          <w:rFonts w:ascii="MS Mincho" w:eastAsia="MS Mincho" w:hAnsi="MS Mincho"/>
+          <w:b/>
+          <w:bCs/>
+          <w:sz w:val="22"/>
+          <w:szCs w:val="24"/>
+          <w:lang w:eastAsia="ja-JP"/>
+        </w:rPr>
+      </w:pPr>
+    </w:p>
+    <w:p>
+      <w:pPr>
+        <w:rPr>
+          <w:rFonts w:ascii="MS Mincho" w:eastAsia="MS Mincho" w:hAnsi="MS Mincho"/>
+          <w:b/>
+          <w:bCs/>
+          <w:sz w:val="22"/>
+          <w:szCs w:val="24"/>
+          <w:lang w:eastAsia="ja-JP"/>
+        </w:rPr>
+      </w:pPr>
+      <w:r>
+        <w:rPr>
+          <w:rFonts w:ascii="MS Mincho" w:eastAsia="MS Mincho" w:hAnsi="MS Mincho"/>
+          <w:b/>
+          <w:bCs/>
+          <w:sz w:val="22"/>
+          <w:szCs w:val="24"/>
+          <w:lang w:eastAsia="ja-JP"/>
+        </w:rPr>
+        <w:t>「失礼ですが、お名前を教えていただけませんか？」</w:t>
+      </w:r>
+    </w:p>
+    <w:p>
+      <w:pPr>
+        <w:rPr>
+          <w:rFonts w:ascii="MS Mincho" w:eastAsia="MS Mincho" w:hAnsi="MS Mincho"/>
+          <w:b/>
+          <w:bCs/>
+          <w:sz w:val="22"/>
+          <w:szCs w:val="24"/>
+          <w:lang w:eastAsia="ja-JP"/>
+        </w:rPr>
+      </w:pPr>
+      <w:r>
+        <w:rPr>
+          <w:rFonts w:ascii="MS Mincho" w:eastAsia="MS Mincho" w:hAnsi="MS Mincho"/>
           <w:b/>
           <w:bCs/>
           <w:sz w:val="22"/>
@@ -1061,111 +2607,121 @@
       </w:pPr>
       <w:r>
         <w:rPr>
-          <w:rFonts w:ascii="MS Mincho" w:eastAsia="MS Mincho" w:hAnsi="MS Mincho" w:hint="eastAsia"/>
-          <w:b/>
-          <w:bCs/>
-          <w:sz w:val="22"/>
-          <w:szCs w:val="24"/>
-          <w:lang w:eastAsia="ja-JP"/>
-        </w:rPr>
-        <w:t>14. お金がたくさんあったら（お金持ちになったら/宝くじ 100 万元に当たったら）、やりたいことを三つぐらい言ってください。</w:t>
-      </w:r>
-    </w:p>
-    <w:p>
-      <w:pPr>
-        <w:rPr>
-          <w:rFonts w:ascii="MS Mincho" w:hAnsi="MS Mincho"/>
-          <w:b/>
-          <w:bCs/>
-          <w:sz w:val="22"/>
-          <w:szCs w:val="24"/>
-          <w:lang w:eastAsia="ja-JP"/>
-        </w:rPr>
-      </w:pPr>
-    </w:p>
-    <w:p>
-      <w:pPr>
-        <w:rPr>
-          <w:rFonts w:ascii="MS Mincho" w:eastAsia="MS Mincho" w:hAnsi="MS Mincho"/>
-          <w:b/>
-          <w:bCs/>
-          <w:sz w:val="22"/>
-          <w:szCs w:val="24"/>
-          <w:lang w:eastAsia="ja-JP"/>
-        </w:rPr>
-      </w:pPr>
-      <w:r>
-        <w:rPr>
-          <w:rFonts w:ascii="MS Mincho" w:eastAsia="MS Mincho" w:hAnsi="MS Mincho" w:hint="eastAsia"/>
-          <w:b/>
-          <w:bCs/>
-          <w:sz w:val="22"/>
-          <w:szCs w:val="24"/>
-          <w:lang w:eastAsia="ja-JP"/>
-        </w:rPr>
-        <w:t>世界を旅行して、色々な国や文化を体験したいです。</w:t>
-      </w:r>
-    </w:p>
-    <w:p>
-      <w:pPr>
-        <w:rPr>
-          <w:rFonts w:ascii="MS Mincho" w:eastAsia="MS Mincho" w:hAnsi="MS Mincho"/>
-          <w:b/>
-          <w:bCs/>
-          <w:sz w:val="22"/>
-          <w:szCs w:val="24"/>
-          <w:lang w:eastAsia="ja-JP"/>
-        </w:rPr>
-      </w:pPr>
-      <w:r>
-        <w:rPr>
-          <w:rFonts w:ascii="MS Mincho" w:eastAsia="MS Mincho" w:hAnsi="MS Mincho" w:hint="eastAsia"/>
-          <w:b/>
-          <w:bCs/>
-          <w:sz w:val="22"/>
-          <w:szCs w:val="24"/>
-          <w:lang w:eastAsia="ja-JP"/>
-        </w:rPr>
-        <w:t>家やマンションを購入して、自分の理想の住まいを作りたいです。</w:t>
-      </w:r>
-    </w:p>
-    <w:p>
-      <w:pPr>
-        <w:rPr>
-          <w:rFonts w:ascii="MS Mincho" w:eastAsia="MS Mincho" w:hAnsi="MS Mincho"/>
-          <w:b/>
-          <w:bCs/>
-          <w:sz w:val="22"/>
-          <w:szCs w:val="24"/>
-          <w:lang w:eastAsia="ja-JP"/>
-        </w:rPr>
-      </w:pPr>
-      <w:r>
-        <w:rPr>
-          <w:rFonts w:ascii="MS Mincho" w:eastAsia="MS Mincho" w:hAnsi="MS Mincho" w:hint="eastAsia"/>
-          <w:b/>
-          <w:bCs/>
-          <w:sz w:val="22"/>
-          <w:szCs w:val="24"/>
-          <w:lang w:eastAsia="ja-JP"/>
-        </w:rPr>
-        <w:t>一部を寄付して、社会に貢献したいです。</w:t>
-      </w:r>
-    </w:p>
-    <w:p>
-      <w:pPr>
-        <w:rPr>
-          <w:rFonts w:ascii="MS Mincho" w:eastAsia="MS Mincho" w:hAnsi="MS Mincho"/>
-          <w:b/>
-          <w:bCs/>
-          <w:sz w:val="22"/>
-          <w:szCs w:val="24"/>
-          <w:lang w:eastAsia="ja-JP"/>
-        </w:rPr>
-      </w:pPr>
-      <w:r>
-        <w:rPr>
-          <w:rFonts w:ascii="MS Mincho" w:eastAsia="MS Mincho" w:hAnsi="MS Mincho" w:hint="eastAsia"/>
+          <w:rFonts w:ascii="MS Mincho" w:eastAsia="MS Mincho" w:hAnsi="MS Mincho"/>
+          <w:b/>
+          <w:bCs/>
+          <w:sz w:val="22"/>
+          <w:szCs w:val="24"/>
+          <w:lang w:eastAsia="ja-JP"/>
+        </w:rPr>
+        <w:t>19. 目上や年上の人に歌を歌ってもらいたいとき、何と言えばいいですか。</w:t>
+      </w:r>
+    </w:p>
+    <w:p>
+      <w:pPr>
+        <w:rPr>
+          <w:rFonts w:ascii="MS Mincho" w:eastAsia="MS Mincho" w:hAnsi="MS Mincho"/>
+          <w:b/>
+          <w:bCs/>
+          <w:sz w:val="22"/>
+          <w:szCs w:val="24"/>
+          <w:lang w:eastAsia="ja-JP"/>
+        </w:rPr>
+      </w:pPr>
+    </w:p>
+    <w:p>
+      <w:pPr>
+        <w:rPr>
+          <w:rFonts w:ascii="MS Mincho" w:eastAsia="MS Mincho" w:hAnsi="MS Mincho"/>
+          <w:b/>
+          <w:bCs/>
+          <w:sz w:val="22"/>
+          <w:szCs w:val="24"/>
+          <w:lang w:eastAsia="ja-JP"/>
+        </w:rPr>
+      </w:pPr>
+      <w:r>
+        <w:rPr>
+          <w:rFonts w:ascii="MS Mincho" w:eastAsia="MS Mincho" w:hAnsi="MS Mincho"/>
+          <w:b/>
+          <w:bCs/>
+          <w:sz w:val="22"/>
+          <w:szCs w:val="24"/>
+          <w:lang w:eastAsia="ja-JP"/>
+        </w:rPr>
+        <w:t>「よろしければ、</w:t>
+      </w:r>
+      <w:r>
+        <w:rPr>
+          <w:rFonts w:ascii="MS Mincho" w:eastAsia="MS Mincho" w:hAnsi="MS Mincho"/>
+          <w:b/>
+          <w:bCs/>
+          <w:sz w:val="22"/>
+          <w:szCs w:val="24"/>
+          <w:lang w:eastAsia="ja-JP"/>
+        </w:rPr>
+        <w:ruby>
+          <w:rubyPr>
+            <w:rubyAlign w:val="distributeSpace"/>
+            <w:hps w:val="11"/>
+            <w:hpsRaise w:val="20"/>
+            <w:hpsBaseText w:val="22"/>
+            <w:lid w:val="ja-JP"/>
+          </w:rubyPr>
+          <w:rt>
+            <w:r>
+              <w:rPr>
+                <w:rFonts w:ascii="MS Mincho" w:eastAsia="MS Mincho" w:hAnsi="MS Mincho"/>
+                <w:b/>
+                <w:bCs/>
+                <w:sz w:val="11"/>
+                <w:szCs w:val="24"/>
+                <w:lang w:eastAsia="ja-JP"/>
+              </w:rPr>
+              <w:t>いちきょく</w:t>
+            </w:r>
+          </w:rt>
+          <w:rubyBase>
+            <w:r>
+              <w:rPr>
+                <w:rFonts w:ascii="MS Mincho" w:eastAsia="MS Mincho" w:hAnsi="MS Mincho"/>
+                <w:b/>
+                <w:bCs/>
+                <w:sz w:val="22"/>
+                <w:szCs w:val="24"/>
+                <w:lang w:eastAsia="ja-JP"/>
+              </w:rPr>
+              <w:t>一曲</w:t>
+            </w:r>
+          </w:rubyBase>
+        </w:ruby>
+      </w:r>
+      <w:r>
+        <w:rPr>
+          <w:rFonts w:ascii="MS Mincho" w:eastAsia="MS Mincho" w:hAnsi="MS Mincho"/>
+          <w:b/>
+          <w:bCs/>
+          <w:sz w:val="22"/>
+          <w:szCs w:val="24"/>
+          <w:lang w:eastAsia="ja-JP"/>
+        </w:rPr>
+        <w:t>歌っていただけませんか？」</w:t>
+      </w:r>
+    </w:p>
+    <w:p>
+      <w:pPr>
+        <w:rPr>
+          <w:rFonts w:ascii="MS Mincho" w:eastAsia="MS Mincho" w:hAnsi="MS Mincho"/>
+          <w:b/>
+          <w:bCs/>
+          <w:sz w:val="22"/>
+          <w:szCs w:val="24"/>
+          <w:lang w:eastAsia="ja-JP"/>
+        </w:rPr>
+      </w:pPr>
+      <w:r>
+        <w:rPr>
+          <w:rFonts w:ascii="MS Mincho" w:eastAsia="MS Mincho" w:hAnsi="MS Mincho"/>
           <w:b/>
           <w:bCs/>
           <w:sz w:val="22"/>
@@ -1188,65 +2744,65 @@
       </w:pPr>
       <w:r>
         <w:rPr>
-          <w:rFonts w:ascii="MS Mincho" w:eastAsia="MS Mincho" w:hAnsi="MS Mincho" w:hint="eastAsia"/>
-          <w:b/>
-          <w:bCs/>
-          <w:sz w:val="22"/>
-          <w:szCs w:val="24"/>
-          <w:lang w:eastAsia="ja-JP"/>
-        </w:rPr>
-        <w:t>15. 10 年後の自分をイメージしてください（推測）。</w:t>
-      </w:r>
-    </w:p>
-    <w:p>
-      <w:pPr>
-        <w:rPr>
-          <w:rFonts w:ascii="MS Mincho" w:eastAsia="MS Mincho" w:hAnsi="MS Mincho"/>
-          <w:b/>
-          <w:bCs/>
-          <w:sz w:val="22"/>
-          <w:szCs w:val="24"/>
-          <w:lang w:eastAsia="ja-JP"/>
-        </w:rPr>
-      </w:pPr>
-    </w:p>
-    <w:p>
-      <w:pPr>
-        <w:rPr>
-          <w:rFonts w:ascii="MS Mincho" w:eastAsia="MS Mincho" w:hAnsi="MS Mincho"/>
-          <w:b/>
-          <w:bCs/>
-          <w:sz w:val="22"/>
-          <w:szCs w:val="24"/>
-          <w:lang w:eastAsia="ja-JP"/>
-        </w:rPr>
-      </w:pPr>
-      <w:r>
-        <w:rPr>
-          <w:rFonts w:ascii="MS Mincho" w:eastAsia="MS Mincho" w:hAnsi="MS Mincho" w:hint="eastAsia"/>
-          <w:b/>
-          <w:bCs/>
-          <w:sz w:val="22"/>
-          <w:szCs w:val="24"/>
-          <w:lang w:eastAsia="ja-JP"/>
-        </w:rPr>
-        <w:t>10年後の自分は、専門分野で安定した仕事を持ち、家庭を築き、子どもと幸せな生活を送っていると思います。また、趣味や興味を追求し続けて、多くの経験を積んでいるでしょう。</w:t>
-      </w:r>
-    </w:p>
-    <w:p>
-      <w:pPr>
-        <w:rPr>
-          <w:rFonts w:ascii="MS Mincho" w:eastAsia="MS Mincho" w:hAnsi="MS Mincho"/>
-          <w:b/>
-          <w:bCs/>
-          <w:sz w:val="22"/>
-          <w:szCs w:val="24"/>
-          <w:lang w:eastAsia="ja-JP"/>
-        </w:rPr>
-      </w:pPr>
-      <w:r>
-        <w:rPr>
-          <w:rFonts w:ascii="MS Mincho" w:eastAsia="MS Mincho" w:hAnsi="MS Mincho" w:hint="eastAsia"/>
+          <w:rFonts w:ascii="MS Mincho" w:eastAsia="MS Mincho" w:hAnsi="MS Mincho"/>
+          <w:b/>
+          <w:bCs/>
+          <w:sz w:val="22"/>
+          <w:szCs w:val="24"/>
+          <w:lang w:eastAsia="ja-JP"/>
+        </w:rPr>
+        <w:t>20. 例を挙げて日本人の命令表現の使い方について説明してください。</w:t>
+      </w:r>
+    </w:p>
+    <w:p>
+      <w:pPr>
+        <w:rPr>
+          <w:rFonts w:ascii="MS Mincho" w:eastAsia="MS Mincho" w:hAnsi="MS Mincho"/>
+          <w:b/>
+          <w:bCs/>
+          <w:sz w:val="22"/>
+          <w:szCs w:val="24"/>
+          <w:lang w:eastAsia="ja-JP"/>
+        </w:rPr>
+      </w:pPr>
+    </w:p>
+    <w:p>
+      <w:pPr>
+        <w:rPr>
+          <w:rFonts w:ascii="MS Mincho" w:eastAsia="MS Mincho" w:hAnsi="MS Mincho"/>
+          <w:b/>
+          <w:bCs/>
+          <w:sz w:val="22"/>
+          <w:szCs w:val="24"/>
+          <w:lang w:eastAsia="ja-JP"/>
+        </w:rPr>
+      </w:pPr>
+      <w:r>
+        <w:rPr>
+          <w:rFonts w:ascii="MS Mincho" w:eastAsia="MS Mincho" w:hAnsi="MS Mincho"/>
+          <w:b/>
+          <w:bCs/>
+          <w:sz w:val="22"/>
+          <w:szCs w:val="24"/>
+          <w:lang w:eastAsia="ja-JP"/>
+        </w:rPr>
+        <w:t>日本人は命令表現を使うとき、丁寧な形にすることが多いです。例えば、「書いてください」という代わりに「書いていただけますか」と言うことが多いです。</w:t>
+      </w:r>
+    </w:p>
+    <w:p>
+      <w:pPr>
+        <w:rPr>
+          <w:rFonts w:ascii="MS Mincho" w:eastAsia="MS Mincho" w:hAnsi="MS Mincho"/>
+          <w:b/>
+          <w:bCs/>
+          <w:sz w:val="22"/>
+          <w:szCs w:val="24"/>
+          <w:lang w:eastAsia="ja-JP"/>
+        </w:rPr>
+      </w:pPr>
+      <w:r>
+        <w:rPr>
+          <w:rFonts w:ascii="MS Mincho" w:eastAsia="MS Mincho" w:hAnsi="MS Mincho"/>
           <w:b/>
           <w:bCs/>
           <w:sz w:val="22"/>
@@ -1269,65 +2825,65 @@
       </w:pPr>
       <w:r>
         <w:rPr>
-          <w:rFonts w:ascii="MS Mincho" w:eastAsia="MS Mincho" w:hAnsi="MS Mincho" w:hint="eastAsia"/>
-          <w:b/>
-          <w:bCs/>
-          <w:sz w:val="22"/>
-          <w:szCs w:val="24"/>
-          <w:lang w:eastAsia="ja-JP"/>
-        </w:rPr>
-        <w:t>16. 将来留学するつもりですか。留学するために何をしなければならないと思いますか。</w:t>
-      </w:r>
-    </w:p>
-    <w:p>
-      <w:pPr>
-        <w:rPr>
-          <w:rFonts w:ascii="MS Mincho" w:eastAsia="MS Mincho" w:hAnsi="MS Mincho"/>
-          <w:b/>
-          <w:bCs/>
-          <w:sz w:val="22"/>
-          <w:szCs w:val="24"/>
-          <w:lang w:eastAsia="ja-JP"/>
-        </w:rPr>
-      </w:pPr>
-    </w:p>
-    <w:p>
-      <w:pPr>
-        <w:rPr>
-          <w:rFonts w:ascii="MS Mincho" w:eastAsia="MS Mincho" w:hAnsi="MS Mincho"/>
-          <w:b/>
-          <w:bCs/>
-          <w:sz w:val="22"/>
-          <w:szCs w:val="24"/>
-          <w:lang w:eastAsia="ja-JP"/>
-        </w:rPr>
-      </w:pPr>
-      <w:r>
-        <w:rPr>
-          <w:rFonts w:ascii="MS Mincho" w:eastAsia="MS Mincho" w:hAnsi="MS Mincho" w:hint="eastAsia"/>
-          <w:b/>
-          <w:bCs/>
-          <w:sz w:val="22"/>
-          <w:szCs w:val="24"/>
-          <w:lang w:eastAsia="ja-JP"/>
-        </w:rPr>
-        <w:t>将来、留学するつもりです。そのためには、英語や留学先の言語を勉強し、必要な資格やスコアを取得する必要があります。また、留学費用のために計画的に貯金することも重要です。</w:t>
-      </w:r>
-    </w:p>
-    <w:p>
-      <w:pPr>
-        <w:rPr>
-          <w:rFonts w:ascii="MS Mincho" w:eastAsia="MS Mincho" w:hAnsi="MS Mincho"/>
-          <w:b/>
-          <w:bCs/>
-          <w:sz w:val="22"/>
-          <w:szCs w:val="24"/>
-          <w:lang w:eastAsia="ja-JP"/>
-        </w:rPr>
-      </w:pPr>
-      <w:r>
-        <w:rPr>
-          <w:rFonts w:ascii="MS Mincho" w:eastAsia="MS Mincho" w:hAnsi="MS Mincho" w:hint="eastAsia"/>
+          <w:rFonts w:ascii="MS Mincho" w:eastAsia="MS Mincho" w:hAnsi="MS Mincho"/>
+          <w:b/>
+          <w:bCs/>
+          <w:sz w:val="22"/>
+          <w:szCs w:val="24"/>
+          <w:lang w:eastAsia="ja-JP"/>
+        </w:rPr>
+        <w:t>21. 店でカメラの使い方（値段）が分からない時にどうすればいいですか。</w:t>
+      </w:r>
+    </w:p>
+    <w:p>
+      <w:pPr>
+        <w:rPr>
+          <w:rFonts w:ascii="MS Mincho" w:eastAsia="MS Mincho" w:hAnsi="MS Mincho"/>
+          <w:b/>
+          <w:bCs/>
+          <w:sz w:val="22"/>
+          <w:szCs w:val="24"/>
+          <w:lang w:eastAsia="ja-JP"/>
+        </w:rPr>
+      </w:pPr>
+    </w:p>
+    <w:p>
+      <w:pPr>
+        <w:rPr>
+          <w:rFonts w:ascii="MS Mincho" w:eastAsia="MS Mincho" w:hAnsi="MS Mincho"/>
+          <w:b/>
+          <w:bCs/>
+          <w:sz w:val="22"/>
+          <w:szCs w:val="24"/>
+          <w:lang w:eastAsia="ja-JP"/>
+        </w:rPr>
+      </w:pPr>
+      <w:r>
+        <w:rPr>
+          <w:rFonts w:ascii="MS Mincho" w:eastAsia="MS Mincho" w:hAnsi="MS Mincho"/>
+          <w:b/>
+          <w:bCs/>
+          <w:sz w:val="22"/>
+          <w:szCs w:val="24"/>
+          <w:lang w:eastAsia="ja-JP"/>
+        </w:rPr>
+        <w:t>店員に「すみません、このカメラの使い方と値段を教えていただけますか？」と尋ねます。</w:t>
+      </w:r>
+    </w:p>
+    <w:p>
+      <w:pPr>
+        <w:rPr>
+          <w:rFonts w:ascii="MS Mincho" w:eastAsia="MS Mincho" w:hAnsi="MS Mincho"/>
+          <w:b/>
+          <w:bCs/>
+          <w:sz w:val="22"/>
+          <w:szCs w:val="24"/>
+          <w:lang w:eastAsia="ja-JP"/>
+        </w:rPr>
+      </w:pPr>
+      <w:r>
+        <w:rPr>
+          <w:rFonts w:ascii="MS Mincho" w:eastAsia="MS Mincho" w:hAnsi="MS Mincho"/>
           <w:b/>
           <w:bCs/>
           <w:sz w:val="22"/>
@@ -1350,131 +2906,71 @@
       </w:pPr>
       <w:r>
         <w:rPr>
-          <w:rFonts w:ascii="MS Mincho" w:eastAsia="MS Mincho" w:hAnsi="MS Mincho" w:hint="eastAsia"/>
-          <w:b/>
-          <w:bCs/>
-          <w:sz w:val="22"/>
-          <w:szCs w:val="24"/>
-          <w:lang w:eastAsia="ja-JP"/>
-        </w:rPr>
-        <w:t>17. 高校生の弟は毎日遊んでばかりいる時、姉（兄）としてのあなたは何と言って注意してあげますか。</w:t>
-      </w:r>
-    </w:p>
-    <w:p>
-      <w:pPr>
-        <w:rPr>
-          <w:rFonts w:ascii="MS Mincho" w:eastAsia="MS Mincho" w:hAnsi="MS Mincho"/>
-          <w:b/>
-          <w:bCs/>
-          <w:sz w:val="22"/>
-          <w:szCs w:val="24"/>
-          <w:lang w:eastAsia="ja-JP"/>
-        </w:rPr>
-      </w:pPr>
-    </w:p>
-    <w:p>
-      <w:pPr>
-        <w:rPr>
-          <w:rFonts w:ascii="MS Mincho" w:eastAsia="MS Mincho" w:hAnsi="MS Mincho"/>
-          <w:b/>
-          <w:bCs/>
-          <w:sz w:val="22"/>
-          <w:szCs w:val="24"/>
-          <w:lang w:eastAsia="ja-JP"/>
-        </w:rPr>
-      </w:pPr>
-      <w:r>
-        <w:rPr>
-          <w:rFonts w:ascii="MS Mincho" w:eastAsia="MS Mincho" w:hAnsi="MS Mincho" w:hint="eastAsia"/>
-          <w:b/>
-          <w:bCs/>
-          <w:sz w:val="22"/>
-          <w:szCs w:val="24"/>
-          <w:lang w:eastAsia="ja-JP"/>
-        </w:rPr>
-        <w:t>「勉強も大事だから、時間を決めてバランスを取るようにしてね。後で後悔しないためにも、将来のことを考えて今から頑張ろう。」</w:t>
-      </w:r>
-    </w:p>
-    <w:p>
-      <w:pPr>
-        <w:rPr>
-          <w:rFonts w:ascii="MS Mincho" w:hAnsi="MS Mincho"/>
-          <w:b/>
-          <w:bCs/>
-          <w:sz w:val="22"/>
-          <w:szCs w:val="24"/>
-          <w:lang w:eastAsia="ja-JP"/>
-        </w:rPr>
-      </w:pPr>
-    </w:p>
-    <w:p>
-      <w:pPr>
-        <w:rPr>
-          <w:rFonts w:ascii="MS Mincho" w:hAnsi="MS Mincho"/>
-          <w:b/>
-          <w:bCs/>
-          <w:sz w:val="32"/>
-          <w:szCs w:val="36"/>
-          <w:lang w:eastAsia="ja-JP"/>
-        </w:rPr>
-      </w:pPr>
-    </w:p>
-    <w:p>
-      <w:pPr>
-        <w:rPr>
-          <w:rFonts w:ascii="MS Mincho" w:eastAsia="MS Mincho" w:hAnsi="MS Mincho"/>
-          <w:b/>
-          <w:bCs/>
-          <w:sz w:val="22"/>
-          <w:szCs w:val="24"/>
-          <w:lang w:eastAsia="ja-JP"/>
-        </w:rPr>
-      </w:pPr>
-      <w:r>
-        <w:rPr>
-          <w:rFonts w:ascii="MS Mincho" w:eastAsia="MS Mincho" w:hAnsi="MS Mincho"/>
-          <w:b/>
-          <w:bCs/>
-          <w:sz w:val="22"/>
-          <w:szCs w:val="24"/>
-          <w:lang w:eastAsia="ja-JP"/>
-        </w:rPr>
-        <w:t>18. 目上や年上の人に名前を聞きたいとき、何と言いますか。</w:t>
-      </w:r>
-    </w:p>
-    <w:p>
-      <w:pPr>
-        <w:rPr>
-          <w:rFonts w:ascii="MS Mincho" w:eastAsia="MS Mincho" w:hAnsi="MS Mincho"/>
-          <w:b/>
-          <w:bCs/>
-          <w:sz w:val="22"/>
-          <w:szCs w:val="24"/>
-          <w:lang w:eastAsia="ja-JP"/>
-        </w:rPr>
-      </w:pPr>
-    </w:p>
-    <w:p>
-      <w:pPr>
-        <w:rPr>
-          <w:rFonts w:ascii="MS Mincho" w:eastAsia="MS Mincho" w:hAnsi="MS Mincho"/>
-          <w:b/>
-          <w:bCs/>
-          <w:sz w:val="22"/>
-          <w:szCs w:val="24"/>
-          <w:lang w:eastAsia="ja-JP"/>
-        </w:rPr>
-      </w:pPr>
-      <w:r>
-        <w:rPr>
-          <w:rFonts w:ascii="MS Mincho" w:eastAsia="MS Mincho" w:hAnsi="MS Mincho"/>
-          <w:b/>
-          <w:bCs/>
-          <w:sz w:val="22"/>
-          <w:szCs w:val="24"/>
-          <w:lang w:eastAsia="ja-JP"/>
-        </w:rPr>
-        <w:t>「失礼ですが、お名前を教えていただけませんか？」</w:t>
+          <w:rFonts w:ascii="MS Mincho" w:eastAsia="MS Mincho" w:hAnsi="MS Mincho"/>
+          <w:b/>
+          <w:bCs/>
+          <w:sz w:val="22"/>
+          <w:szCs w:val="24"/>
+          <w:lang w:eastAsia="ja-JP"/>
+        </w:rPr>
+        <w:t>22. 「立入禁止」「火気厳禁」「駐車禁止」「撮影禁止」はどういう意味ですか。日本語で説明してください。</w:t>
+      </w:r>
+    </w:p>
+    <w:p>
+      <w:pPr>
+        <w:rPr>
+          <w:rFonts w:ascii="MS Mincho" w:eastAsia="MS Mincho" w:hAnsi="MS Mincho"/>
+          <w:b/>
+          <w:bCs/>
+          <w:sz w:val="22"/>
+          <w:szCs w:val="24"/>
+          <w:lang w:eastAsia="ja-JP"/>
+        </w:rPr>
+      </w:pPr>
+    </w:p>
+    <w:p>
+      <w:pPr>
+        <w:rPr>
+          <w:rFonts w:ascii="MS Mincho" w:eastAsia="MS Mincho" w:hAnsi="MS Mincho"/>
+          <w:b/>
+          <w:bCs/>
+          <w:sz w:val="22"/>
+          <w:szCs w:val="24"/>
+          <w:lang w:eastAsia="ja-JP"/>
+        </w:rPr>
+      </w:pPr>
+      <w:r>
+        <w:rPr>
+          <w:rFonts w:ascii="MS Mincho" w:eastAsia="MS Mincho" w:hAnsi="MS Mincho"/>
+          <w:b/>
+          <w:bCs/>
+          <w:sz w:val="22"/>
+          <w:szCs w:val="24"/>
+          <w:lang w:eastAsia="ja-JP"/>
+        </w:rPr>
+        <w:t>「立入禁止」は「入ってはいけません」という意味です。「火気厳禁」は「火を使ってはいけません」という意味です。「駐車禁止」は「車を止め</w:t>
+      </w:r>
+      <w:r>
+        <w:rPr>
+          <w:rFonts w:ascii="MS Mincho" w:eastAsia="MS Mincho" w:hAnsi="MS Mincho" w:hint="eastAsia"/>
+          <w:b/>
+          <w:bCs/>
+          <w:sz w:val="22"/>
+          <w:szCs w:val="24"/>
+          <w:lang w:eastAsia="ja-JP"/>
+        </w:rPr>
+        <w:t>るな</w:t>
+      </w:r>
+      <w:r>
+        <w:rPr>
+          <w:rFonts w:ascii="MS Mincho" w:eastAsia="MS Mincho" w:hAnsi="MS Mincho"/>
+          <w:b/>
+          <w:bCs/>
+          <w:sz w:val="22"/>
+          <w:szCs w:val="24"/>
+          <w:lang w:eastAsia="ja-JP"/>
+        </w:rPr>
+        <w:t>」という意味です。「撮影禁止」は「写真やビデオを撮ってはいけません」という意味です。</w:t>
       </w:r>
     </w:p>
     <w:p>
@@ -1520,42 +3016,42 @@
           <w:szCs w:val="24"/>
           <w:lang w:eastAsia="ja-JP"/>
         </w:rPr>
-        <w:t>19. 目上や年上の人に歌を歌ってもらいたいとき、何と言えばいいですか。</w:t>
-      </w:r>
-    </w:p>
-    <w:p>
-      <w:pPr>
-        <w:rPr>
-          <w:rFonts w:ascii="MS Mincho" w:eastAsia="MS Mincho" w:hAnsi="MS Mincho"/>
-          <w:b/>
-          <w:bCs/>
-          <w:sz w:val="22"/>
-          <w:szCs w:val="24"/>
-          <w:lang w:eastAsia="ja-JP"/>
-        </w:rPr>
-      </w:pPr>
-    </w:p>
-    <w:p>
-      <w:pPr>
-        <w:rPr>
-          <w:rFonts w:ascii="MS Mincho" w:eastAsia="MS Mincho" w:hAnsi="MS Mincho"/>
-          <w:b/>
-          <w:bCs/>
-          <w:sz w:val="22"/>
-          <w:szCs w:val="24"/>
-          <w:lang w:eastAsia="ja-JP"/>
-        </w:rPr>
-      </w:pPr>
-      <w:r>
-        <w:rPr>
-          <w:rFonts w:ascii="MS Mincho" w:eastAsia="MS Mincho" w:hAnsi="MS Mincho"/>
-          <w:b/>
-          <w:bCs/>
-          <w:sz w:val="22"/>
-          <w:szCs w:val="24"/>
-          <w:lang w:eastAsia="ja-JP"/>
-        </w:rPr>
-        <w:t>「よろしければ、一曲歌っていただけませんか？」</w:t>
+        <w:t>23. 街で偶然に高校時代お世話になった先生に会いました。何と言って挨拶をしますか。</w:t>
+      </w:r>
+    </w:p>
+    <w:p>
+      <w:pPr>
+        <w:rPr>
+          <w:rFonts w:ascii="MS Mincho" w:eastAsia="MS Mincho" w:hAnsi="MS Mincho"/>
+          <w:b/>
+          <w:bCs/>
+          <w:sz w:val="22"/>
+          <w:szCs w:val="24"/>
+          <w:lang w:eastAsia="ja-JP"/>
+        </w:rPr>
+      </w:pPr>
+    </w:p>
+    <w:p>
+      <w:pPr>
+        <w:rPr>
+          <w:rFonts w:ascii="MS Mincho" w:eastAsia="MS Mincho" w:hAnsi="MS Mincho"/>
+          <w:b/>
+          <w:bCs/>
+          <w:sz w:val="22"/>
+          <w:szCs w:val="24"/>
+          <w:lang w:eastAsia="ja-JP"/>
+        </w:rPr>
+      </w:pPr>
+      <w:r>
+        <w:rPr>
+          <w:rFonts w:ascii="MS Mincho" w:eastAsia="MS Mincho" w:hAnsi="MS Mincho"/>
+          <w:b/>
+          <w:bCs/>
+          <w:sz w:val="22"/>
+          <w:szCs w:val="24"/>
+          <w:lang w:eastAsia="ja-JP"/>
+        </w:rPr>
+        <w:t>「先生、お久しぶりです。お元気ですか？」</w:t>
       </w:r>
     </w:p>
     <w:p>
@@ -1601,42 +3097,42 @@
           <w:szCs w:val="24"/>
           <w:lang w:eastAsia="ja-JP"/>
         </w:rPr>
-        <w:t>20. 例を挙げて日本人の命令表現の使い方について説明してください。</w:t>
-      </w:r>
-    </w:p>
-    <w:p>
-      <w:pPr>
-        <w:rPr>
-          <w:rFonts w:ascii="MS Mincho" w:eastAsia="MS Mincho" w:hAnsi="MS Mincho"/>
-          <w:b/>
-          <w:bCs/>
-          <w:sz w:val="22"/>
-          <w:szCs w:val="24"/>
-          <w:lang w:eastAsia="ja-JP"/>
-        </w:rPr>
-      </w:pPr>
-    </w:p>
-    <w:p>
-      <w:pPr>
-        <w:rPr>
-          <w:rFonts w:ascii="MS Mincho" w:eastAsia="MS Mincho" w:hAnsi="MS Mincho"/>
-          <w:b/>
-          <w:bCs/>
-          <w:sz w:val="22"/>
-          <w:szCs w:val="24"/>
-          <w:lang w:eastAsia="ja-JP"/>
-        </w:rPr>
-      </w:pPr>
-      <w:r>
-        <w:rPr>
-          <w:rFonts w:ascii="MS Mincho" w:eastAsia="MS Mincho" w:hAnsi="MS Mincho"/>
-          <w:b/>
-          <w:bCs/>
-          <w:sz w:val="22"/>
-          <w:szCs w:val="24"/>
-          <w:lang w:eastAsia="ja-JP"/>
-        </w:rPr>
-        <w:t>日本人は命令表現を使うとき、丁寧な形にすることが多いです。例えば、「書いてください」という代わりに「書いていただけますか」と言うことが多いです。</w:t>
+        <w:t>24. 外国人の友達（同僚）が帰国することになりました。空港でお別れする時、何と言って挨拶をしますか。</w:t>
+      </w:r>
+    </w:p>
+    <w:p>
+      <w:pPr>
+        <w:rPr>
+          <w:rFonts w:ascii="MS Mincho" w:eastAsia="MS Mincho" w:hAnsi="MS Mincho"/>
+          <w:b/>
+          <w:bCs/>
+          <w:sz w:val="22"/>
+          <w:szCs w:val="24"/>
+          <w:lang w:eastAsia="ja-JP"/>
+        </w:rPr>
+      </w:pPr>
+    </w:p>
+    <w:p>
+      <w:pPr>
+        <w:rPr>
+          <w:rFonts w:ascii="MS Mincho" w:eastAsia="MS Mincho" w:hAnsi="MS Mincho"/>
+          <w:b/>
+          <w:bCs/>
+          <w:sz w:val="22"/>
+          <w:szCs w:val="24"/>
+          <w:lang w:eastAsia="ja-JP"/>
+        </w:rPr>
+      </w:pPr>
+      <w:r>
+        <w:rPr>
+          <w:rFonts w:ascii="MS Mincho" w:eastAsia="MS Mincho" w:hAnsi="MS Mincho"/>
+          <w:b/>
+          <w:bCs/>
+          <w:sz w:val="22"/>
+          <w:szCs w:val="24"/>
+          <w:lang w:eastAsia="ja-JP"/>
+        </w:rPr>
+        <w:t>「お元気で。またいつか会いましょう。」</w:t>
       </w:r>
     </w:p>
     <w:p>
@@ -1682,330 +3178,6 @@
           <w:szCs w:val="24"/>
           <w:lang w:eastAsia="ja-JP"/>
         </w:rPr>
-        <w:t>21. 店でカメラの使い方（値段）が分からない時にどうすればいいですか。</w:t>
-      </w:r>
-    </w:p>
-    <w:p>
-      <w:pPr>
-        <w:rPr>
-          <w:rFonts w:ascii="MS Mincho" w:eastAsia="MS Mincho" w:hAnsi="MS Mincho"/>
-          <w:b/>
-          <w:bCs/>
-          <w:sz w:val="22"/>
-          <w:szCs w:val="24"/>
-          <w:lang w:eastAsia="ja-JP"/>
-        </w:rPr>
-      </w:pPr>
-    </w:p>
-    <w:p>
-      <w:pPr>
-        <w:rPr>
-          <w:rFonts w:ascii="MS Mincho" w:eastAsia="MS Mincho" w:hAnsi="MS Mincho"/>
-          <w:b/>
-          <w:bCs/>
-          <w:sz w:val="22"/>
-          <w:szCs w:val="24"/>
-          <w:lang w:eastAsia="ja-JP"/>
-        </w:rPr>
-      </w:pPr>
-      <w:r>
-        <w:rPr>
-          <w:rFonts w:ascii="MS Mincho" w:eastAsia="MS Mincho" w:hAnsi="MS Mincho"/>
-          <w:b/>
-          <w:bCs/>
-          <w:sz w:val="22"/>
-          <w:szCs w:val="24"/>
-          <w:lang w:eastAsia="ja-JP"/>
-        </w:rPr>
-        <w:t>店員に「すみません、このカメラの使い方と値段を教えていただけますか？」と尋ねます。</w:t>
-      </w:r>
-    </w:p>
-    <w:p>
-      <w:pPr>
-        <w:rPr>
-          <w:rFonts w:ascii="MS Mincho" w:eastAsia="MS Mincho" w:hAnsi="MS Mincho"/>
-          <w:b/>
-          <w:bCs/>
-          <w:sz w:val="22"/>
-          <w:szCs w:val="24"/>
-          <w:lang w:eastAsia="ja-JP"/>
-        </w:rPr>
-      </w:pPr>
-      <w:r>
-        <w:rPr>
-          <w:rFonts w:ascii="MS Mincho" w:eastAsia="MS Mincho" w:hAnsi="MS Mincho"/>
-          <w:b/>
-          <w:bCs/>
-          <w:sz w:val="22"/>
-          <w:szCs w:val="24"/>
-          <w:lang w:eastAsia="ja-JP"/>
-        </w:rPr>
-        <w:br/>
-      </w:r>
-    </w:p>
-    <w:p>
-      <w:pPr>
-        <w:rPr>
-          <w:rFonts w:ascii="MS Mincho" w:eastAsia="MS Mincho" w:hAnsi="MS Mincho"/>
-          <w:b/>
-          <w:bCs/>
-          <w:sz w:val="22"/>
-          <w:szCs w:val="24"/>
-          <w:lang w:eastAsia="ja-JP"/>
-        </w:rPr>
-      </w:pPr>
-      <w:r>
-        <w:rPr>
-          <w:rFonts w:ascii="MS Mincho" w:eastAsia="MS Mincho" w:hAnsi="MS Mincho"/>
-          <w:b/>
-          <w:bCs/>
-          <w:sz w:val="22"/>
-          <w:szCs w:val="24"/>
-          <w:lang w:eastAsia="ja-JP"/>
-        </w:rPr>
-        <w:t>22. 「立入禁止」「火気厳禁」「駐車禁止」「撮影禁止」はどういう意味ですか。日本語で説明してください。</w:t>
-      </w:r>
-    </w:p>
-    <w:p>
-      <w:pPr>
-        <w:rPr>
-          <w:rFonts w:ascii="MS Mincho" w:eastAsia="MS Mincho" w:hAnsi="MS Mincho"/>
-          <w:b/>
-          <w:bCs/>
-          <w:sz w:val="22"/>
-          <w:szCs w:val="24"/>
-          <w:lang w:eastAsia="ja-JP"/>
-        </w:rPr>
-      </w:pPr>
-    </w:p>
-    <w:p>
-      <w:pPr>
-        <w:rPr>
-          <w:rFonts w:ascii="MS Mincho" w:eastAsia="MS Mincho" w:hAnsi="MS Mincho"/>
-          <w:b/>
-          <w:bCs/>
-          <w:sz w:val="22"/>
-          <w:szCs w:val="24"/>
-          <w:lang w:eastAsia="ja-JP"/>
-        </w:rPr>
-      </w:pPr>
-      <w:r>
-        <w:rPr>
-          <w:rFonts w:ascii="MS Mincho" w:eastAsia="MS Mincho" w:hAnsi="MS Mincho"/>
-          <w:b/>
-          <w:bCs/>
-          <w:sz w:val="22"/>
-          <w:szCs w:val="24"/>
-          <w:lang w:eastAsia="ja-JP"/>
-        </w:rPr>
-        <w:t>「立入禁止」は「入ってはいけません」という意味です。「火気厳禁」は「火を使ってはいけません」という意味です。「駐車禁止」は「車を止めてはいけません」という意味です。「撮影禁止」は「写真やビデオを撮ってはいけません」という意味です。</w:t>
-      </w:r>
-    </w:p>
-    <w:p>
-      <w:pPr>
-        <w:rPr>
-          <w:rFonts w:ascii="MS Mincho" w:eastAsia="MS Mincho" w:hAnsi="MS Mincho"/>
-          <w:b/>
-          <w:bCs/>
-          <w:sz w:val="22"/>
-          <w:szCs w:val="24"/>
-          <w:lang w:eastAsia="ja-JP"/>
-        </w:rPr>
-      </w:pPr>
-      <w:r>
-        <w:rPr>
-          <w:rFonts w:ascii="MS Mincho" w:eastAsia="MS Mincho" w:hAnsi="MS Mincho"/>
-          <w:b/>
-          <w:bCs/>
-          <w:sz w:val="22"/>
-          <w:szCs w:val="24"/>
-          <w:lang w:eastAsia="ja-JP"/>
-        </w:rPr>
-        <w:br/>
-      </w:r>
-    </w:p>
-    <w:p>
-      <w:pPr>
-        <w:rPr>
-          <w:rFonts w:ascii="MS Mincho" w:eastAsia="MS Mincho" w:hAnsi="MS Mincho"/>
-          <w:b/>
-          <w:bCs/>
-          <w:sz w:val="22"/>
-          <w:szCs w:val="24"/>
-          <w:lang w:eastAsia="ja-JP"/>
-        </w:rPr>
-      </w:pPr>
-      <w:r>
-        <w:rPr>
-          <w:rFonts w:ascii="MS Mincho" w:eastAsia="MS Mincho" w:hAnsi="MS Mincho"/>
-          <w:b/>
-          <w:bCs/>
-          <w:sz w:val="22"/>
-          <w:szCs w:val="24"/>
-          <w:lang w:eastAsia="ja-JP"/>
-        </w:rPr>
-        <w:t>23. 街で偶然に高校時代お世話になった先生に会いました。何と言って挨拶をしますか。</w:t>
-      </w:r>
-    </w:p>
-    <w:p>
-      <w:pPr>
-        <w:rPr>
-          <w:rFonts w:ascii="MS Mincho" w:eastAsia="MS Mincho" w:hAnsi="MS Mincho"/>
-          <w:b/>
-          <w:bCs/>
-          <w:sz w:val="22"/>
-          <w:szCs w:val="24"/>
-          <w:lang w:eastAsia="ja-JP"/>
-        </w:rPr>
-      </w:pPr>
-    </w:p>
-    <w:p>
-      <w:pPr>
-        <w:rPr>
-          <w:rFonts w:ascii="MS Mincho" w:eastAsia="MS Mincho" w:hAnsi="MS Mincho"/>
-          <w:b/>
-          <w:bCs/>
-          <w:sz w:val="22"/>
-          <w:szCs w:val="24"/>
-          <w:lang w:eastAsia="ja-JP"/>
-        </w:rPr>
-      </w:pPr>
-      <w:r>
-        <w:rPr>
-          <w:rFonts w:ascii="MS Mincho" w:eastAsia="MS Mincho" w:hAnsi="MS Mincho"/>
-          <w:b/>
-          <w:bCs/>
-          <w:sz w:val="22"/>
-          <w:szCs w:val="24"/>
-          <w:lang w:eastAsia="ja-JP"/>
-        </w:rPr>
-        <w:t>「先生、お久しぶりです。お元気ですか？」</w:t>
-      </w:r>
-    </w:p>
-    <w:p>
-      <w:pPr>
-        <w:rPr>
-          <w:rFonts w:ascii="MS Mincho" w:eastAsia="MS Mincho" w:hAnsi="MS Mincho"/>
-          <w:b/>
-          <w:bCs/>
-          <w:sz w:val="22"/>
-          <w:szCs w:val="24"/>
-          <w:lang w:eastAsia="ja-JP"/>
-        </w:rPr>
-      </w:pPr>
-      <w:r>
-        <w:rPr>
-          <w:rFonts w:ascii="MS Mincho" w:eastAsia="MS Mincho" w:hAnsi="MS Mincho"/>
-          <w:b/>
-          <w:bCs/>
-          <w:sz w:val="22"/>
-          <w:szCs w:val="24"/>
-          <w:lang w:eastAsia="ja-JP"/>
-        </w:rPr>
-        <w:br/>
-      </w:r>
-    </w:p>
-    <w:p>
-      <w:pPr>
-        <w:rPr>
-          <w:rFonts w:ascii="MS Mincho" w:eastAsia="MS Mincho" w:hAnsi="MS Mincho"/>
-          <w:b/>
-          <w:bCs/>
-          <w:sz w:val="22"/>
-          <w:szCs w:val="24"/>
-          <w:lang w:eastAsia="ja-JP"/>
-        </w:rPr>
-      </w:pPr>
-      <w:r>
-        <w:rPr>
-          <w:rFonts w:ascii="MS Mincho" w:eastAsia="MS Mincho" w:hAnsi="MS Mincho"/>
-          <w:b/>
-          <w:bCs/>
-          <w:sz w:val="22"/>
-          <w:szCs w:val="24"/>
-          <w:lang w:eastAsia="ja-JP"/>
-        </w:rPr>
-        <w:t>24. 外国人の友達（同僚）が帰国することになりました。空港でお別れする時、何と言って挨拶をしますか。</w:t>
-      </w:r>
-    </w:p>
-    <w:p>
-      <w:pPr>
-        <w:rPr>
-          <w:rFonts w:ascii="MS Mincho" w:eastAsia="MS Mincho" w:hAnsi="MS Mincho"/>
-          <w:b/>
-          <w:bCs/>
-          <w:sz w:val="22"/>
-          <w:szCs w:val="24"/>
-          <w:lang w:eastAsia="ja-JP"/>
-        </w:rPr>
-      </w:pPr>
-    </w:p>
-    <w:p>
-      <w:pPr>
-        <w:rPr>
-          <w:rFonts w:ascii="MS Mincho" w:eastAsia="MS Mincho" w:hAnsi="MS Mincho"/>
-          <w:b/>
-          <w:bCs/>
-          <w:sz w:val="22"/>
-          <w:szCs w:val="24"/>
-          <w:lang w:eastAsia="ja-JP"/>
-        </w:rPr>
-      </w:pPr>
-      <w:r>
-        <w:rPr>
-          <w:rFonts w:ascii="MS Mincho" w:eastAsia="MS Mincho" w:hAnsi="MS Mincho"/>
-          <w:b/>
-          <w:bCs/>
-          <w:sz w:val="22"/>
-          <w:szCs w:val="24"/>
-          <w:lang w:eastAsia="ja-JP"/>
-        </w:rPr>
-        <w:t>「お元気で。またいつか会いましょう。」</w:t>
-      </w:r>
-    </w:p>
-    <w:p>
-      <w:pPr>
-        <w:rPr>
-          <w:rFonts w:ascii="MS Mincho" w:eastAsia="MS Mincho" w:hAnsi="MS Mincho"/>
-          <w:b/>
-          <w:bCs/>
-          <w:sz w:val="22"/>
-          <w:szCs w:val="24"/>
-          <w:lang w:eastAsia="ja-JP"/>
-        </w:rPr>
-      </w:pPr>
-      <w:r>
-        <w:rPr>
-          <w:rFonts w:ascii="MS Mincho" w:eastAsia="MS Mincho" w:hAnsi="MS Mincho"/>
-          <w:b/>
-          <w:bCs/>
-          <w:sz w:val="22"/>
-          <w:szCs w:val="24"/>
-          <w:lang w:eastAsia="ja-JP"/>
-        </w:rPr>
-        <w:br/>
-      </w:r>
-    </w:p>
-    <w:p>
-      <w:pPr>
-        <w:rPr>
-          <w:rFonts w:ascii="MS Mincho" w:eastAsia="MS Mincho" w:hAnsi="MS Mincho"/>
-          <w:b/>
-          <w:bCs/>
-          <w:sz w:val="22"/>
-          <w:szCs w:val="24"/>
-          <w:lang w:eastAsia="ja-JP"/>
-        </w:rPr>
-      </w:pPr>
-      <w:r>
-        <w:rPr>
-          <w:rFonts w:ascii="MS Mincho" w:eastAsia="MS Mincho" w:hAnsi="MS Mincho"/>
-          <w:b/>
-          <w:bCs/>
-          <w:sz w:val="22"/>
-          <w:szCs w:val="24"/>
-          <w:lang w:eastAsia="ja-JP"/>
-        </w:rPr>
         <w:t>25. 日本で初めて会った二人はどうやって挨拶をしますか。（言葉、動作などで教えてください）</w:t>
       </w:r>
     </w:p>
@@ -2041,7 +3213,63 @@
           <w:szCs w:val="24"/>
           <w:lang w:eastAsia="ja-JP"/>
         </w:rPr>
-        <w:t>初めて会った二人は、お辞儀をしながら「はじめまして」と言います。そして、名刺交換をすることがよくあります。</w:t>
+        <w:t>初めて会った二人は、お辞儀をしながら「はじめまして」と言います。そして、名刺</w:t>
+      </w:r>
+      <w:r>
+        <w:rPr>
+          <w:rFonts w:ascii="MS Mincho" w:eastAsia="MS Mincho" w:hAnsi="MS Mincho"/>
+          <w:b/>
+          <w:bCs/>
+          <w:sz w:val="22"/>
+          <w:szCs w:val="24"/>
+          <w:lang w:eastAsia="ja-JP"/>
+        </w:rPr>
+        <w:ruby>
+          <w:rubyPr>
+            <w:rubyAlign w:val="distributeSpace"/>
+            <w:hps w:val="11"/>
+            <w:hpsRaise w:val="20"/>
+            <w:hpsBaseText w:val="22"/>
+            <w:lid w:val="ja-JP"/>
+          </w:rubyPr>
+          <w:rt>
+            <w:r>
+              <w:rPr>
+                <w:rFonts w:ascii="MS Mincho" w:eastAsia="MS Mincho" w:hAnsi="MS Mincho"/>
+                <w:b/>
+                <w:bCs/>
+                <w:sz w:val="11"/>
+                <w:szCs w:val="24"/>
+                <w:lang w:eastAsia="ja-JP"/>
+              </w:rPr>
+              <w:t>こうかん</w:t>
+            </w:r>
+          </w:rt>
+          <w:rubyBase>
+            <w:r>
+              <w:rPr>
+                <w:rFonts w:ascii="MS Mincho" w:eastAsia="MS Mincho" w:hAnsi="MS Mincho"/>
+                <w:b/>
+                <w:bCs/>
+                <w:sz w:val="22"/>
+                <w:szCs w:val="24"/>
+                <w:lang w:eastAsia="ja-JP"/>
+              </w:rPr>
+              <w:t>交換</w:t>
+            </w:r>
+          </w:rubyBase>
+        </w:ruby>
+      </w:r>
+      <w:r>
+        <w:rPr>
+          <w:rFonts w:ascii="MS Mincho" w:eastAsia="MS Mincho" w:hAnsi="MS Mincho"/>
+          <w:b/>
+          <w:bCs/>
+          <w:sz w:val="22"/>
+          <w:szCs w:val="24"/>
+          <w:lang w:eastAsia="ja-JP"/>
+        </w:rPr>
+        <w:t>をすることがよくあります。</w:t>
       </w:r>
     </w:p>
     <w:p>
@@ -2522,8 +3750,28 @@
           <w:rFonts w:ascii="MS Mincho" w:hAnsi="MS Mincho"/>
           <w:b/>
           <w:bCs/>
-          <w:sz w:val="28"/>
-          <w:szCs w:val="32"/>
+        </w:rPr>
+      </w:pPr>
+    </w:p>
+    <w:p>
+      <w:pPr>
+        <w:rPr>
+          <w:rFonts w:ascii="MS Mincho" w:hAnsi="MS Mincho" w:hint="eastAsia"/>
+          <w:b/>
+          <w:bCs/>
+          <w:sz w:val="36"/>
+          <w:szCs w:val="40"/>
+        </w:rPr>
+      </w:pPr>
+    </w:p>
+    <w:p>
+      <w:pPr>
+        <w:rPr>
+          <w:rFonts w:ascii="MS Mincho" w:hAnsi="MS Mincho" w:hint="eastAsia"/>
+          <w:b/>
+          <w:bCs/>
+          <w:sz w:val="36"/>
+          <w:szCs w:val="40"/>
         </w:rPr>
       </w:pPr>
     </w:p>
@@ -2533,6 +3781,7 @@
           <w:rFonts w:ascii="MS Mincho" w:hAnsi="MS Mincho"/>
           <w:b/>
           <w:bCs/>
+          <w:lang w:eastAsia="ja-JP"/>
         </w:rPr>
       </w:pPr>
       <w:r>
@@ -2721,6 +3970,7 @@
           <w:bCs/>
           <w:lang w:eastAsia="ja-JP"/>
         </w:rPr>
+        <w:lastRenderedPageBreak/>
         <w:t xml:space="preserve">１）どんな仕事をしたいですか。 例：面白くて、日本語を使う仕事をしたいです。 </w:t>
       </w:r>
     </w:p>
@@ -2730,6 +3980,7 @@
           <w:rFonts w:ascii="MS Mincho" w:hAnsi="MS Mincho"/>
           <w:b/>
           <w:bCs/>
+          <w:lang w:eastAsia="ja-JP"/>
         </w:rPr>
       </w:pPr>
       <w:r>
@@ -2748,6 +3999,7 @@
           <w:rFonts w:ascii="MS Mincho" w:hAnsi="MS Mincho"/>
           <w:b/>
           <w:bCs/>
+          <w:lang w:eastAsia="ja-JP"/>
         </w:rPr>
       </w:pPr>
       <w:r>
@@ -2763,10 +4015,9 @@
     <w:p>
       <w:pPr>
         <w:rPr>
-          <w:rFonts w:ascii="MS Mincho" w:hAnsi="MS Mincho"/>
-          <w:b/>
-          <w:bCs/>
-          <w:lang w:eastAsia="ja-JP"/>
+          <w:rFonts w:ascii="MS Mincho" w:hAnsi="MS Mincho" w:hint="eastAsia"/>
+          <w:b/>
+          <w:bCs/>
         </w:rPr>
       </w:pPr>
       <w:r>
@@ -2778,485 +4029,6 @@
         </w:rPr>
         <w:t xml:space="preserve">４）理想的な結婚相手はどんな人ですか（どんな人と結婚したいですか） 友達が多くて、ユーモアがあ る人と結婚したいです。 </w:t>
       </w:r>
-    </w:p>
-    <w:p>
-      <w:pPr>
-        <w:rPr>
-          <w:rFonts w:ascii="MS Mincho" w:hAnsi="MS Mincho"/>
-          <w:b/>
-          <w:bCs/>
-          <w:lang w:eastAsia="ja-JP"/>
-        </w:rPr>
-      </w:pPr>
-    </w:p>
-    <w:p>
-      <w:pPr>
-        <w:rPr>
-          <w:rFonts w:ascii="MS Mincho" w:hAnsi="MS Mincho"/>
-          <w:b/>
-          <w:bCs/>
-        </w:rPr>
-      </w:pPr>
-      <w:r>
-        <w:rPr>
-          <w:rFonts w:ascii="MS Mincho" w:eastAsia="MS Mincho" w:hAnsi="MS Mincho"/>
-          <w:b/>
-          <w:bCs/>
-          <w:lang w:eastAsia="ja-JP"/>
-        </w:rPr>
-        <w:t xml:space="preserve">32. 「形式名詞」を使っていろいろ話しましょう。 何をするのが好きですか。 ～のが嫌いですか。 ～のが上手ですか。 よく～のを忘れますか。 </w:t>
-      </w:r>
-    </w:p>
-    <w:p>
-      <w:pPr>
-        <w:rPr>
-          <w:rFonts w:ascii="MS Mincho" w:hAnsi="MS Mincho"/>
-          <w:b/>
-          <w:bCs/>
-        </w:rPr>
-      </w:pPr>
-    </w:p>
-    <w:p>
-      <w:pPr>
-        <w:rPr>
-          <w:rFonts w:ascii="MS Mincho" w:hAnsi="MS Mincho"/>
-          <w:b/>
-          <w:bCs/>
-        </w:rPr>
-      </w:pPr>
-      <w:r>
-        <w:rPr>
-          <w:rFonts w:ascii="MS Mincho" w:eastAsia="MS Mincho" w:hAnsi="MS Mincho"/>
-          <w:b/>
-          <w:bCs/>
-          <w:lang w:eastAsia="ja-JP"/>
-        </w:rPr>
-        <w:t>33. あなたは今まで、「どんな時、何をしましたか。」を思い出してくださいそして、お友達に話しましょう。 子供のとき、よく～ました。 小学生になった時、～ました。 15 歳</w:t>
-      </w:r>
-      <w:r>
-        <w:rPr>
-          <w:rFonts w:ascii="MS Mincho" w:eastAsia="MS Mincho" w:hAnsi="MS Mincho"/>
-          <w:b/>
-          <w:bCs/>
-          <w:lang w:eastAsia="ja-JP"/>
-        </w:rPr>
-        <w:lastRenderedPageBreak/>
-        <w:t xml:space="preserve">ぐらいの時、～と思いました。大学に 入った時、……。 そのほか～（できるだけ多く言ってください） </w:t>
-      </w:r>
-    </w:p>
-    <w:p>
-      <w:pPr>
-        <w:rPr>
-          <w:rFonts w:ascii="MS Mincho" w:hAnsi="MS Mincho"/>
-          <w:b/>
-          <w:bCs/>
-        </w:rPr>
-      </w:pPr>
-    </w:p>
-    <w:p>
-      <w:pPr>
-        <w:rPr>
-          <w:rFonts w:ascii="MS Mincho" w:hAnsi="MS Mincho"/>
-          <w:b/>
-          <w:bCs/>
-        </w:rPr>
-      </w:pPr>
-      <w:r>
-        <w:rPr>
-          <w:rFonts w:ascii="MS Mincho" w:eastAsia="MS Mincho" w:hAnsi="MS Mincho"/>
-          <w:b/>
-          <w:bCs/>
-          <w:lang w:eastAsia="ja-JP"/>
-        </w:rPr>
-        <w:t xml:space="preserve">34. 授受関係に関する練習をしましょう。おじいさんやおばあさんに何をしてあげますか。何をしてもらいま すか。話し合ってください。授受関係のフレーズをできるだけ多く使ってください </w:t>
-      </w:r>
-    </w:p>
-    <w:p>
-      <w:pPr>
-        <w:rPr>
-          <w:rFonts w:ascii="MS Mincho" w:hAnsi="MS Mincho"/>
-          <w:b/>
-          <w:bCs/>
-        </w:rPr>
-      </w:pPr>
-    </w:p>
-    <w:p>
-      <w:pPr>
-        <w:rPr>
-          <w:rFonts w:ascii="MS Mincho" w:hAnsi="MS Mincho"/>
-          <w:b/>
-          <w:bCs/>
-        </w:rPr>
-      </w:pPr>
-      <w:r>
-        <w:rPr>
-          <w:rFonts w:ascii="MS Mincho" w:eastAsia="MS Mincho" w:hAnsi="MS Mincho"/>
-          <w:b/>
-          <w:bCs/>
-          <w:lang w:eastAsia="ja-JP"/>
-        </w:rPr>
-        <w:t xml:space="preserve">35. 動詞の意志形を使っていろいろ話しましょう。日本語能力試験 2 級に合格してから何をしますか。 将来 自分の家を買いますか。それとも借りますか。 何歳結婚するつもりですか。 どこへ新婚旅行に行きま すか。 </w:t>
-      </w:r>
-    </w:p>
-    <w:p>
-      <w:pPr>
-        <w:rPr>
-          <w:rFonts w:ascii="MS Mincho" w:hAnsi="MS Mincho"/>
-          <w:b/>
-          <w:bCs/>
-        </w:rPr>
-      </w:pPr>
-    </w:p>
-    <w:p>
-      <w:pPr>
-        <w:rPr>
-          <w:rFonts w:ascii="MS Mincho" w:hAnsi="MS Mincho"/>
-          <w:b/>
-          <w:bCs/>
-        </w:rPr>
-      </w:pPr>
-      <w:r>
-        <w:rPr>
-          <w:rFonts w:ascii="MS Mincho" w:eastAsia="MS Mincho" w:hAnsi="MS Mincho"/>
-          <w:b/>
-          <w:bCs/>
-          <w:lang w:eastAsia="ja-JP"/>
-        </w:rPr>
-        <w:t>36. 行き方について話しましょう。教育ビルの A 館から食堂までどうやって行きますか。あなたの寮から体育 館までの行き方も教えてください。 まず</w:t>
-      </w:r>
-      <w:r>
-        <w:rPr>
-          <w:rFonts w:ascii="MS Mincho" w:eastAsia="MS Mincho" w:hAnsi="MS Mincho" w:hint="eastAsia"/>
-          <w:b/>
-          <w:bCs/>
-          <w:lang w:eastAsia="ja-JP"/>
-        </w:rPr>
-        <w:t>〜。</w:t>
-      </w:r>
-      <w:r>
-        <w:rPr>
-          <w:rFonts w:ascii="MS Mincho" w:eastAsia="MS Mincho" w:hAnsi="MS Mincho"/>
-          <w:b/>
-          <w:bCs/>
-          <w:lang w:eastAsia="ja-JP"/>
-        </w:rPr>
-        <w:t xml:space="preserve"> そして、</w:t>
-      </w:r>
-      <w:r>
-        <w:rPr>
-          <w:rFonts w:ascii="MS Mincho" w:eastAsia="MS Mincho" w:hAnsi="MS Mincho" w:hint="eastAsia"/>
-          <w:b/>
-          <w:bCs/>
-          <w:lang w:eastAsia="ja-JP"/>
-        </w:rPr>
-        <w:t>〜。</w:t>
-      </w:r>
-      <w:r>
-        <w:rPr>
-          <w:rFonts w:ascii="MS Mincho" w:eastAsia="MS Mincho" w:hAnsi="MS Mincho"/>
-          <w:b/>
-          <w:bCs/>
-          <w:lang w:eastAsia="ja-JP"/>
-        </w:rPr>
-        <w:t xml:space="preserve"> それから、</w:t>
-      </w:r>
-      <w:r>
-        <w:rPr>
-          <w:rFonts w:ascii="MS Mincho" w:eastAsia="MS Mincho" w:hAnsi="MS Mincho" w:hint="eastAsia"/>
-          <w:b/>
-          <w:bCs/>
-          <w:lang w:eastAsia="ja-JP"/>
-        </w:rPr>
-        <w:t>〜。</w:t>
-      </w:r>
-      <w:r>
-        <w:rPr>
-          <w:rFonts w:ascii="MS Mincho" w:eastAsia="MS Mincho" w:hAnsi="MS Mincho"/>
-          <w:b/>
-          <w:bCs/>
-          <w:lang w:eastAsia="ja-JP"/>
-        </w:rPr>
-        <w:t xml:space="preserve"> 最後に、</w:t>
-      </w:r>
-      <w:r>
-        <w:rPr>
-          <w:rFonts w:ascii="MS Mincho" w:eastAsia="MS Mincho" w:hAnsi="MS Mincho" w:hint="eastAsia"/>
-          <w:b/>
-          <w:bCs/>
-          <w:lang w:eastAsia="ja-JP"/>
-        </w:rPr>
-        <w:t>〜。「〜と」</w:t>
-      </w:r>
-      <w:r>
-        <w:rPr>
-          <w:rFonts w:ascii="MS Mincho" w:eastAsia="MS Mincho" w:hAnsi="MS Mincho"/>
-          <w:b/>
-          <w:bCs/>
-          <w:lang w:eastAsia="ja-JP"/>
-        </w:rPr>
-        <w:t xml:space="preserve"> を使って詳しく話してみてくださいね。 </w:t>
-      </w:r>
-    </w:p>
-    <w:p>
-      <w:pPr>
-        <w:rPr>
-          <w:rFonts w:ascii="MS Mincho" w:hAnsi="MS Mincho"/>
-          <w:b/>
-          <w:bCs/>
-        </w:rPr>
-      </w:pPr>
-    </w:p>
-    <w:p>
-      <w:pPr>
-        <w:rPr>
-          <w:rFonts w:ascii="MS Mincho" w:hAnsi="MS Mincho"/>
-          <w:b/>
-          <w:bCs/>
-        </w:rPr>
-      </w:pPr>
-      <w:r>
-        <w:rPr>
-          <w:rFonts w:ascii="MS Mincho" w:eastAsia="MS Mincho" w:hAnsi="MS Mincho"/>
-          <w:b/>
-          <w:bCs/>
-          <w:lang w:eastAsia="ja-JP"/>
-        </w:rPr>
-        <w:t xml:space="preserve">37. 最近ニュースで聞いたこと、新聞で見たこと、人から聞いたことの中に、面白いと思うものやびっくりし たものがあるでしょう。それを、三つぐらい選んで、先生や友達に伝えてください。情報源を言うのも忘 れないでください。 例：1.今朝の NHK のニュースによると、有名な俳優さんが新型コロナウィルスで死んだそうです。 2.A さんの話によると、うちのクラスの B さんは彼女ができたそうですよ。 </w:t>
-      </w:r>
-    </w:p>
-    <w:p>
-      <w:pPr>
-        <w:rPr>
-          <w:rFonts w:ascii="MS Mincho" w:hAnsi="MS Mincho" w:hint="eastAsia"/>
-          <w:b/>
-          <w:bCs/>
-        </w:rPr>
-      </w:pPr>
-    </w:p>
-    <w:p>
-      <w:pPr>
-        <w:rPr>
-          <w:rFonts w:ascii="MS Mincho" w:hAnsi="MS Mincho"/>
-          <w:b/>
-          <w:bCs/>
-        </w:rPr>
-      </w:pPr>
-      <w:r>
-        <w:rPr>
-          <w:rFonts w:ascii="MS Mincho" w:eastAsia="MS Mincho" w:hAnsi="MS Mincho"/>
-          <w:b/>
-          <w:bCs/>
-          <w:lang w:eastAsia="ja-JP"/>
-        </w:rPr>
-        <w:t xml:space="preserve">38. 健康のために、何をしたほうがいいと思いますか。/何をしないほうがいいと思いますか。 あなたは 今、健康のために、何をしていますか。 </w:t>
-      </w:r>
-    </w:p>
-    <w:p>
-      <w:pPr>
-        <w:rPr>
-          <w:rFonts w:ascii="MS Mincho" w:hAnsi="MS Mincho" w:hint="eastAsia"/>
-          <w:b/>
-          <w:bCs/>
-        </w:rPr>
-      </w:pPr>
-    </w:p>
-    <w:p>
-      <w:pPr>
-        <w:rPr>
-          <w:rFonts w:ascii="MS Mincho" w:hAnsi="MS Mincho"/>
-          <w:b/>
-          <w:bCs/>
-        </w:rPr>
-      </w:pPr>
-      <w:r>
-        <w:rPr>
-          <w:rFonts w:ascii="MS Mincho" w:eastAsia="MS Mincho" w:hAnsi="MS Mincho"/>
-          <w:b/>
-          <w:bCs/>
-          <w:lang w:eastAsia="ja-JP"/>
-        </w:rPr>
-        <w:t>39. あなたは宝くじを買ったことがありますか。 当たったことがありますか。いくら当たりましたか。 もし一億元（人民元）当たったら、どうします。誰かに話しますか。 もし 100 元当たったら、どうします。 誰かに話しますか。</w:t>
-      </w:r>
-    </w:p>
-    <w:p>
-      <w:pPr>
-        <w:rPr>
-          <w:rFonts w:ascii="MS Mincho" w:hAnsi="MS Mincho"/>
-          <w:b/>
-          <w:bCs/>
-        </w:rPr>
-      </w:pPr>
-      <w:r>
-        <w:rPr>
-          <w:rFonts w:ascii="MS Mincho" w:eastAsia="MS Mincho" w:hAnsi="MS Mincho"/>
-          <w:b/>
-          <w:bCs/>
-          <w:lang w:eastAsia="ja-JP"/>
-        </w:rPr>
-        <w:t xml:space="preserve"> </w:t>
-      </w:r>
-    </w:p>
-    <w:p>
-      <w:pPr>
-        <w:rPr>
-          <w:rFonts w:ascii="MS Mincho" w:hAnsi="MS Mincho"/>
-          <w:b/>
-          <w:bCs/>
-        </w:rPr>
-      </w:pPr>
-      <w:r>
-        <w:rPr>
-          <w:rFonts w:ascii="MS Mincho" w:eastAsia="MS Mincho" w:hAnsi="MS Mincho"/>
-          <w:b/>
-          <w:bCs/>
-          <w:lang w:eastAsia="ja-JP"/>
-        </w:rPr>
-        <w:t xml:space="preserve">40. 日本語で次の質問に答えてください。 </w:t>
-      </w:r>
-    </w:p>
-    <w:p>
-      <w:pPr>
-        <w:rPr>
-          <w:rFonts w:ascii="MS Mincho" w:hAnsi="MS Mincho"/>
-          <w:b/>
-          <w:bCs/>
-        </w:rPr>
-      </w:pPr>
-      <w:r>
-        <w:rPr>
-          <w:rFonts w:ascii="MS Mincho" w:eastAsia="MS Mincho" w:hAnsi="MS Mincho"/>
-          <w:b/>
-          <w:bCs/>
-          <w:lang w:eastAsia="ja-JP"/>
-        </w:rPr>
-        <w:t>１）体の調子が悪かったら、どうしますか。</w:t>
-      </w:r>
-    </w:p>
-    <w:p>
-      <w:pPr>
-        <w:rPr>
-          <w:rFonts w:ascii="MS Mincho" w:hAnsi="MS Mincho"/>
-          <w:b/>
-          <w:bCs/>
-        </w:rPr>
-      </w:pPr>
-      <w:r>
-        <w:rPr>
-          <w:rFonts w:ascii="MS Mincho" w:eastAsia="MS Mincho" w:hAnsi="MS Mincho"/>
-          <w:b/>
-          <w:bCs/>
-          <w:lang w:eastAsia="ja-JP"/>
-        </w:rPr>
-        <w:t xml:space="preserve">２）日曜日いい天気だったら、どこへ遊びに行きたいですか。 </w:t>
-      </w:r>
-    </w:p>
-    <w:p>
-      <w:pPr>
-        <w:rPr>
-          <w:rFonts w:ascii="MS Mincho" w:hAnsi="MS Mincho"/>
-          <w:b/>
-          <w:bCs/>
-        </w:rPr>
-      </w:pPr>
-      <w:r>
-        <w:rPr>
-          <w:rFonts w:ascii="MS Mincho" w:eastAsia="MS Mincho" w:hAnsi="MS Mincho"/>
-          <w:b/>
-          <w:bCs/>
-          <w:lang w:eastAsia="ja-JP"/>
-        </w:rPr>
-        <w:t xml:space="preserve">３）もし１０００万円あったら、何をしたいですか。 </w:t>
-      </w:r>
-    </w:p>
-    <w:p>
-      <w:pPr>
-        <w:rPr>
-          <w:rFonts w:ascii="MS Mincho" w:hAnsi="MS Mincho"/>
-          <w:b/>
-          <w:bCs/>
-        </w:rPr>
-      </w:pPr>
-      <w:r>
-        <w:rPr>
-          <w:rFonts w:ascii="MS Mincho" w:eastAsia="MS Mincho" w:hAnsi="MS Mincho"/>
-          <w:b/>
-          <w:bCs/>
-          <w:lang w:eastAsia="ja-JP"/>
-        </w:rPr>
-        <w:t xml:space="preserve">４）授業が終わったら、何をしますか。 </w:t>
-      </w:r>
-    </w:p>
-    <w:p>
-      <w:pPr>
-        <w:rPr>
-          <w:rFonts w:ascii="MS Mincho" w:hAnsi="MS Mincho"/>
-          <w:b/>
-          <w:bCs/>
-        </w:rPr>
-      </w:pPr>
-      <w:r>
-        <w:rPr>
-          <w:rFonts w:ascii="MS Mincho" w:eastAsia="MS Mincho" w:hAnsi="MS Mincho"/>
-          <w:b/>
-          <w:bCs/>
-          <w:lang w:eastAsia="ja-JP"/>
-        </w:rPr>
-        <w:t xml:space="preserve">５）年を取っても、働きたいですか。 </w:t>
-      </w:r>
-    </w:p>
-    <w:p>
-      <w:pPr>
-        <w:rPr>
-          <w:rFonts w:ascii="MS Mincho" w:hAnsi="MS Mincho"/>
-          <w:b/>
-          <w:bCs/>
-        </w:rPr>
-      </w:pPr>
-      <w:r>
-        <w:rPr>
-          <w:rFonts w:ascii="MS Mincho" w:eastAsia="MS Mincho" w:hAnsi="MS Mincho"/>
-          <w:b/>
-          <w:bCs/>
-          <w:lang w:eastAsia="ja-JP"/>
-        </w:rPr>
-        <w:t xml:space="preserve">6）雪で学校が休みになったことがありますか。 </w:t>
-      </w:r>
-    </w:p>
-    <w:p>
-      <w:pPr>
-        <w:rPr>
-          <w:rFonts w:ascii="MS Mincho" w:hAnsi="MS Mincho"/>
-          <w:b/>
-          <w:bCs/>
-        </w:rPr>
-      </w:pPr>
-      <w:r>
-        <w:rPr>
-          <w:rFonts w:ascii="MS Mincho" w:eastAsia="MS Mincho" w:hAnsi="MS Mincho"/>
-          <w:b/>
-          <w:bCs/>
-          <w:lang w:eastAsia="ja-JP"/>
-        </w:rPr>
-        <w:t>7）家族や友達に会えなくて、寂しいとき、どうしますか。 8）はさみは何をするのに使いますか</w:t>
-      </w:r>
-    </w:p>
-    <w:p>
-      <w:pPr>
-        <w:rPr>
-          <w:rFonts w:ascii="MS Mincho" w:hAnsi="MS Mincho"/>
-          <w:b/>
-          <w:bCs/>
-        </w:rPr>
-      </w:pPr>
-    </w:p>
-    <w:p>
-      <w:pPr>
-        <w:rPr>
-          <w:rFonts w:ascii="MS Mincho" w:hAnsi="MS Mincho" w:hint="eastAsia"/>
-          <w:b/>
-          <w:bCs/>
-        </w:rPr>
-      </w:pPr>
     </w:p>
     <w:p>
       <w:pPr>
@@ -3415,17 +4187,15 @@
           <w:szCs w:val="32"/>
           <w:lang w:eastAsia="ja-JP"/>
         </w:rPr>
-        <w:lastRenderedPageBreak/>
         <w:t>生活が便利で、友達がたくさんできる大学です。</w:t>
       </w:r>
     </w:p>
     <w:p>
       <w:pPr>
         <w:rPr>
-          <w:rFonts w:ascii="MS Mincho" w:eastAsia="MS Mincho" w:hAnsi="MS Mincho"/>
-          <w:sz w:val="28"/>
-          <w:szCs w:val="32"/>
-          <w:lang w:eastAsia="ja-JP"/>
+          <w:rFonts w:ascii="MS Mincho" w:hAnsi="MS Mincho" w:hint="eastAsia"/>
+          <w:sz w:val="28"/>
+          <w:szCs w:val="32"/>
         </w:rPr>
       </w:pPr>
       <w:r>
@@ -3459,12 +4229,43 @@
     <w:p>
       <w:pPr>
         <w:rPr>
-          <w:rFonts w:ascii="MS Mincho" w:eastAsia="MS Mincho" w:hAnsi="MS Mincho"/>
-          <w:sz w:val="28"/>
-          <w:szCs w:val="32"/>
-          <w:lang w:eastAsia="ja-JP"/>
-        </w:rPr>
-      </w:pPr>
+          <w:rFonts w:ascii="MS Mincho" w:hAnsi="MS Mincho"/>
+          <w:b/>
+          <w:bCs/>
+          <w:sz w:val="32"/>
+          <w:szCs w:val="36"/>
+        </w:rPr>
+      </w:pPr>
+    </w:p>
+    <w:p>
+      <w:pPr>
+        <w:rPr>
+          <w:rFonts w:ascii="MS Mincho" w:hAnsi="MS Mincho" w:hint="eastAsia"/>
+          <w:b/>
+          <w:bCs/>
+          <w:sz w:val="32"/>
+          <w:szCs w:val="36"/>
+        </w:rPr>
+      </w:pPr>
+    </w:p>
+    <w:p>
+      <w:pPr>
+        <w:rPr>
+          <w:rFonts w:ascii="MS Mincho" w:eastAsia="MS Mincho" w:hAnsi="MS Mincho"/>
+          <w:sz w:val="28"/>
+          <w:szCs w:val="32"/>
+          <w:lang w:eastAsia="ja-JP"/>
+        </w:rPr>
+      </w:pPr>
+      <w:r>
+        <w:rPr>
+          <w:rFonts w:ascii="MS Mincho" w:eastAsia="MS Mincho" w:hAnsi="MS Mincho"/>
+          <w:b/>
+          <w:bCs/>
+          <w:lang w:eastAsia="ja-JP"/>
+        </w:rPr>
+        <w:t>32. 「形式名詞」を使っていろいろ話しましょう。 何をするのが好きですか。 ～のが嫌いですか。 ～のが上手ですか。 よく～のを忘れますか</w:t>
+      </w:r>
     </w:p>
     <w:p>
       <w:pPr>
@@ -3609,12 +4410,38 @@
     <w:p>
       <w:pPr>
         <w:rPr>
-          <w:rFonts w:ascii="MS Mincho" w:eastAsia="MS Mincho" w:hAnsi="MS Mincho"/>
-          <w:sz w:val="28"/>
-          <w:szCs w:val="32"/>
-          <w:lang w:eastAsia="ja-JP"/>
-        </w:rPr>
-      </w:pPr>
+          <w:rFonts w:ascii="MS Mincho" w:hAnsi="MS Mincho"/>
+          <w:sz w:val="28"/>
+          <w:szCs w:val="32"/>
+        </w:rPr>
+      </w:pPr>
+    </w:p>
+    <w:p>
+      <w:pPr>
+        <w:rPr>
+          <w:rFonts w:ascii="MS Mincho" w:hAnsi="MS Mincho" w:hint="eastAsia"/>
+          <w:sz w:val="28"/>
+          <w:szCs w:val="32"/>
+        </w:rPr>
+      </w:pPr>
+    </w:p>
+    <w:p>
+      <w:pPr>
+        <w:rPr>
+          <w:rFonts w:ascii="MS Mincho" w:hAnsi="MS Mincho" w:hint="eastAsia"/>
+          <w:b/>
+          <w:bCs/>
+        </w:rPr>
+      </w:pPr>
+      <w:r>
+        <w:rPr>
+          <w:rFonts w:ascii="MS Mincho" w:eastAsia="MS Mincho" w:hAnsi="MS Mincho"/>
+          <w:b/>
+          <w:bCs/>
+          <w:lang w:eastAsia="ja-JP"/>
+        </w:rPr>
+        <w:t xml:space="preserve">33. あなたは今まで、「どんな時、何をしましたか。」を思い出してくださいそして、お友達に話しましょう。 子供のとき、よく～ました。 小学生になった時、～ました。 15 歳ぐらいの時、～と思いました。大学に 入った時、……。 そのほか～（できるだけ多く言ってください） </w:t>
+      </w:r>
     </w:p>
     <w:p>
       <w:pPr>
@@ -3651,7 +4478,17 @@
           <w:szCs w:val="32"/>
           <w:lang w:eastAsia="ja-JP"/>
         </w:rPr>
-        <w:t>子供のとき、よく公園で遊びました。小学生になった時、時々図書館で本を借りて読んでいました。</w:t>
+        <w:t>子供のとき、よく公園で遊びました。小学生になった時、時々図書</w:t>
+      </w:r>
+      <w:r>
+        <w:rPr>
+          <w:rFonts w:ascii="MS Mincho" w:eastAsia="MS Mincho" w:hAnsi="MS Mincho" w:hint="eastAsia"/>
+          <w:sz w:val="28"/>
+          <w:szCs w:val="32"/>
+          <w:lang w:eastAsia="ja-JP"/>
+        </w:rPr>
+        <w:lastRenderedPageBreak/>
+        <w:t>館で本を借りて読んでいました。</w:t>
       </w:r>
       <w:r>
         <w:rPr>
@@ -3831,9 +4668,44 @@
           <w:rFonts w:ascii="MS Mincho" w:hAnsi="MS Mincho"/>
           <w:sz w:val="28"/>
           <w:szCs w:val="32"/>
-          <w:lang w:eastAsia="ja-JP"/>
-        </w:rPr>
-      </w:pPr>
+        </w:rPr>
+      </w:pPr>
+    </w:p>
+    <w:p>
+      <w:pPr>
+        <w:rPr>
+          <w:rFonts w:ascii="MS Mincho" w:hAnsi="MS Mincho" w:hint="eastAsia"/>
+          <w:sz w:val="28"/>
+          <w:szCs w:val="32"/>
+        </w:rPr>
+      </w:pPr>
+    </w:p>
+    <w:p>
+      <w:pPr>
+        <w:rPr>
+          <w:rFonts w:ascii="MS Mincho" w:hAnsi="MS Mincho" w:hint="eastAsia"/>
+          <w:b/>
+          <w:bCs/>
+        </w:rPr>
+      </w:pPr>
+    </w:p>
+    <w:p>
+      <w:pPr>
+        <w:rPr>
+          <w:rFonts w:ascii="MS Mincho" w:hAnsi="MS Mincho" w:hint="eastAsia"/>
+          <w:b/>
+          <w:bCs/>
+        </w:rPr>
+      </w:pPr>
+      <w:r>
+        <w:rPr>
+          <w:rFonts w:ascii="MS Mincho" w:eastAsia="MS Mincho" w:hAnsi="MS Mincho"/>
+          <w:b/>
+          <w:bCs/>
+          <w:lang w:eastAsia="ja-JP"/>
+        </w:rPr>
+        <w:t xml:space="preserve">34. 授受関係に関する練習をしましょう。おじいさんやおばあさんに何をしてあげますか。何をしてもらいま すか。話し合ってください。授受関係のフレーズをできるだけ多く使ってください </w:t>
+      </w:r>
     </w:p>
     <w:p>
       <w:pPr>
@@ -3876,12 +4748,39 @@
     <w:p>
       <w:pPr>
         <w:rPr>
-          <w:rFonts w:ascii="MS Mincho" w:eastAsia="MS Mincho" w:hAnsi="MS Mincho"/>
-          <w:sz w:val="28"/>
-          <w:szCs w:val="32"/>
-          <w:lang w:eastAsia="ja-JP"/>
-        </w:rPr>
-      </w:pPr>
+          <w:rFonts w:ascii="MS Mincho" w:hAnsi="MS Mincho"/>
+          <w:sz w:val="28"/>
+          <w:szCs w:val="32"/>
+        </w:rPr>
+      </w:pPr>
+    </w:p>
+    <w:p>
+      <w:pPr>
+        <w:rPr>
+          <w:rFonts w:ascii="MS Mincho" w:hAnsi="MS Mincho" w:hint="eastAsia"/>
+          <w:sz w:val="28"/>
+          <w:szCs w:val="32"/>
+        </w:rPr>
+      </w:pPr>
+    </w:p>
+    <w:p>
+      <w:pPr>
+        <w:rPr>
+          <w:rFonts w:ascii="MS Mincho" w:hAnsi="MS Mincho" w:hint="eastAsia"/>
+          <w:b/>
+          <w:bCs/>
+          <w:lang w:eastAsia="ja-JP"/>
+        </w:rPr>
+      </w:pPr>
+      <w:r>
+        <w:rPr>
+          <w:rFonts w:ascii="MS Mincho" w:eastAsia="MS Mincho" w:hAnsi="MS Mincho"/>
+          <w:b/>
+          <w:bCs/>
+          <w:lang w:eastAsia="ja-JP"/>
+        </w:rPr>
+        <w:t xml:space="preserve">35. 動詞の意志形を使っていろいろ話しましょう。 </w:t>
+      </w:r>
     </w:p>
     <w:p>
       <w:pPr>
@@ -3899,7 +4798,6 @@
           <w:szCs w:val="36"/>
           <w:lang w:eastAsia="ja-JP"/>
         </w:rPr>
-        <w:lastRenderedPageBreak/>
         <w:t>29</w:t>
       </w:r>
     </w:p>
@@ -4245,7 +5143,17 @@
           <w:szCs w:val="32"/>
           <w:lang w:eastAsia="ja-JP"/>
         </w:rPr>
-        <w:t>でも，女性はあまり使いません。「来てください」「遠慮しないでください」と言ったほうがいいです。</w:t>
+        <w:t>でも，女性はあまり使いません。「来てください」「遠慮しないでく</w:t>
+      </w:r>
+      <w:r>
+        <w:rPr>
+          <w:rFonts w:ascii="MS Mincho" w:eastAsia="Yu Mincho" w:hAnsi="MS Mincho" w:hint="eastAsia"/>
+          <w:sz w:val="28"/>
+          <w:szCs w:val="32"/>
+          <w:lang w:eastAsia="ja-JP"/>
+        </w:rPr>
+        <w:lastRenderedPageBreak/>
+        <w:t>ださい」と言ったほうがいいです。</w:t>
       </w:r>
     </w:p>
     <w:p>
@@ -4442,12 +5350,29 @@
     <w:p>
       <w:pPr>
         <w:rPr>
-          <w:rFonts w:ascii="MS Mincho" w:eastAsia="Yu Mincho" w:hAnsi="MS Mincho"/>
-          <w:sz w:val="28"/>
-          <w:szCs w:val="32"/>
-          <w:lang w:eastAsia="ja-JP"/>
-        </w:rPr>
-      </w:pPr>
+          <w:rFonts w:ascii="MS Mincho" w:hAnsi="MS Mincho"/>
+          <w:sz w:val="28"/>
+          <w:szCs w:val="32"/>
+        </w:rPr>
+      </w:pPr>
+    </w:p>
+    <w:p>
+      <w:pPr>
+        <w:rPr>
+          <w:rFonts w:ascii="MS Mincho" w:hAnsi="MS Mincho"/>
+          <w:sz w:val="28"/>
+          <w:szCs w:val="32"/>
+        </w:rPr>
+      </w:pPr>
+      <w:r>
+        <w:rPr>
+          <w:rFonts w:ascii="MS Mincho" w:eastAsia="MS Mincho" w:hAnsi="MS Mincho"/>
+          <w:b/>
+          <w:bCs/>
+          <w:lang w:eastAsia="ja-JP"/>
+        </w:rPr>
+        <w:t>日本語能力試験 2 級に合格してから何をしますか。 将来 自分の家を買いますか。それとも借りますか。 何歳結婚するつもりですか。 どこへ新婚旅行に行きますか。</w:t>
+      </w:r>
     </w:p>
     <w:p>
       <w:pPr>
@@ -4951,17 +5876,7 @@
           <w:szCs w:val="32"/>
           <w:lang w:eastAsia="ja-JP"/>
         </w:rPr>
-        <w:t>な相手が見つからなけ</w:t>
-      </w:r>
-      <w:r>
-        <w:rPr>
-          <w:rFonts w:ascii="MS Mincho" w:eastAsia="MS Mincho" w:hAnsi="MS Mincho" w:hint="eastAsia"/>
-          <w:sz w:val="28"/>
-          <w:szCs w:val="32"/>
-          <w:lang w:eastAsia="ja-JP"/>
-        </w:rPr>
-        <w:lastRenderedPageBreak/>
-        <w:t>れば、あとになってもいいかもしれません。</w:t>
+        <w:t>な相手が見つからなければ、あとになってもいいかもしれません。</w:t>
       </w:r>
     </w:p>
     <w:p>
@@ -5037,9 +5952,117 @@
           <w:rFonts w:ascii="MS Mincho" w:hAnsi="MS Mincho"/>
           <w:sz w:val="28"/>
           <w:szCs w:val="32"/>
-          <w:lang w:eastAsia="ja-JP"/>
-        </w:rPr>
-      </w:pPr>
+        </w:rPr>
+      </w:pPr>
+    </w:p>
+    <w:p>
+      <w:pPr>
+        <w:rPr>
+          <w:rFonts w:ascii="MS Mincho" w:hAnsi="MS Mincho"/>
+          <w:sz w:val="28"/>
+          <w:szCs w:val="32"/>
+        </w:rPr>
+      </w:pPr>
+    </w:p>
+    <w:p>
+      <w:pPr>
+        <w:rPr>
+          <w:rFonts w:ascii="MS Mincho" w:hAnsi="MS Mincho" w:hint="eastAsia"/>
+          <w:b/>
+          <w:bCs/>
+        </w:rPr>
+      </w:pPr>
+      <w:r>
+        <w:rPr>
+          <w:rFonts w:ascii="MS Mincho" w:eastAsia="MS Mincho" w:hAnsi="MS Mincho"/>
+          <w:b/>
+          <w:bCs/>
+          <w:lang w:eastAsia="ja-JP"/>
+        </w:rPr>
+        <w:t>36. 行き方について話しましょう。教育ビルの A 館から食堂までどうやって行きますか。あなたの寮から体育 館までの行き方も教えてください。 まず</w:t>
+      </w:r>
+      <w:r>
+        <w:rPr>
+          <w:rFonts w:ascii="MS Mincho" w:eastAsia="MS Mincho" w:hAnsi="MS Mincho" w:hint="eastAsia"/>
+          <w:b/>
+          <w:bCs/>
+          <w:lang w:eastAsia="ja-JP"/>
+        </w:rPr>
+        <w:t>〜。</w:t>
+      </w:r>
+      <w:r>
+        <w:rPr>
+          <w:rFonts w:ascii="MS Mincho" w:eastAsia="MS Mincho" w:hAnsi="MS Mincho"/>
+          <w:b/>
+          <w:bCs/>
+          <w:lang w:eastAsia="ja-JP"/>
+        </w:rPr>
+        <w:t xml:space="preserve"> そして、</w:t>
+      </w:r>
+      <w:r>
+        <w:rPr>
+          <w:rFonts w:ascii="MS Mincho" w:eastAsia="MS Mincho" w:hAnsi="MS Mincho" w:hint="eastAsia"/>
+          <w:b/>
+          <w:bCs/>
+          <w:lang w:eastAsia="ja-JP"/>
+        </w:rPr>
+        <w:t>〜。</w:t>
+      </w:r>
+      <w:r>
+        <w:rPr>
+          <w:rFonts w:ascii="MS Mincho" w:eastAsia="MS Mincho" w:hAnsi="MS Mincho"/>
+          <w:b/>
+          <w:bCs/>
+          <w:lang w:eastAsia="ja-JP"/>
+        </w:rPr>
+        <w:t xml:space="preserve"> そ</w:t>
+      </w:r>
+      <w:r>
+        <w:rPr>
+          <w:rFonts w:ascii="MS Mincho" w:eastAsia="MS Mincho" w:hAnsi="MS Mincho"/>
+          <w:b/>
+          <w:bCs/>
+          <w:lang w:eastAsia="ja-JP"/>
+        </w:rPr>
+        <w:lastRenderedPageBreak/>
+        <w:t>れから、</w:t>
+      </w:r>
+      <w:r>
+        <w:rPr>
+          <w:rFonts w:ascii="MS Mincho" w:eastAsia="MS Mincho" w:hAnsi="MS Mincho" w:hint="eastAsia"/>
+          <w:b/>
+          <w:bCs/>
+          <w:lang w:eastAsia="ja-JP"/>
+        </w:rPr>
+        <w:t>〜。</w:t>
+      </w:r>
+      <w:r>
+        <w:rPr>
+          <w:rFonts w:ascii="MS Mincho" w:eastAsia="MS Mincho" w:hAnsi="MS Mincho"/>
+          <w:b/>
+          <w:bCs/>
+          <w:lang w:eastAsia="ja-JP"/>
+        </w:rPr>
+        <w:t xml:space="preserve"> 最後に、</w:t>
+      </w:r>
+      <w:r>
+        <w:rPr>
+          <w:rFonts w:ascii="MS Mincho" w:eastAsia="MS Mincho" w:hAnsi="MS Mincho" w:hint="eastAsia"/>
+          <w:b/>
+          <w:bCs/>
+          <w:lang w:eastAsia="ja-JP"/>
+        </w:rPr>
+        <w:t>〜。「〜と」</w:t>
+      </w:r>
+      <w:r>
+        <w:rPr>
+          <w:rFonts w:ascii="MS Mincho" w:eastAsia="MS Mincho" w:hAnsi="MS Mincho"/>
+          <w:b/>
+          <w:bCs/>
+          <w:lang w:eastAsia="ja-JP"/>
+        </w:rPr>
+        <w:t xml:space="preserve"> を使って詳しく話してみてくださいね。 </w:t>
+      </w:r>
     </w:p>
     <w:p>
       <w:pPr>
@@ -5401,9 +6424,35 @@
           <w:rFonts w:ascii="MS Mincho" w:hAnsi="MS Mincho"/>
           <w:sz w:val="28"/>
           <w:szCs w:val="32"/>
-          <w:lang w:eastAsia="ja-JP"/>
-        </w:rPr>
-      </w:pPr>
+        </w:rPr>
+      </w:pPr>
+    </w:p>
+    <w:p>
+      <w:pPr>
+        <w:rPr>
+          <w:rFonts w:ascii="MS Mincho" w:hAnsi="MS Mincho"/>
+          <w:sz w:val="28"/>
+          <w:szCs w:val="32"/>
+        </w:rPr>
+      </w:pPr>
+    </w:p>
+    <w:p>
+      <w:pPr>
+        <w:rPr>
+          <w:rFonts w:ascii="MS Mincho" w:hAnsi="MS Mincho" w:hint="eastAsia"/>
+          <w:b/>
+          <w:bCs/>
+        </w:rPr>
+      </w:pPr>
+      <w:r>
+        <w:rPr>
+          <w:rFonts w:ascii="MS Mincho" w:eastAsia="MS Mincho" w:hAnsi="MS Mincho"/>
+          <w:b/>
+          <w:bCs/>
+          <w:lang w:eastAsia="ja-JP"/>
+        </w:rPr>
+        <w:t xml:space="preserve">37. 最近ニュースで聞いたこと、新聞で見たこと、人から聞いたことの中に、面白いと思うものやびっくりし たものがあるでしょう。それを、三つぐらい選んで、先生や友達に伝えてください。情報源を言うのも忘 れないでください。 例：1.今朝の NHK のニュースによると、有名な俳優さんが新型コロナウィルスで死んだそうです。 2.A さんの話によると、うちのクラスの B さんは彼女ができたそうですよ。 </w:t>
+      </w:r>
     </w:p>
     <w:p>
       <w:pPr>
@@ -5686,9 +6735,35 @@
           <w:rFonts w:ascii="MS Mincho" w:hAnsi="MS Mincho"/>
           <w:sz w:val="28"/>
           <w:szCs w:val="32"/>
-          <w:lang w:eastAsia="ja-JP"/>
-        </w:rPr>
-      </w:pPr>
+        </w:rPr>
+      </w:pPr>
+    </w:p>
+    <w:p>
+      <w:pPr>
+        <w:rPr>
+          <w:rFonts w:ascii="MS Mincho" w:hAnsi="MS Mincho"/>
+          <w:sz w:val="28"/>
+          <w:szCs w:val="32"/>
+        </w:rPr>
+      </w:pPr>
+    </w:p>
+    <w:p>
+      <w:pPr>
+        <w:rPr>
+          <w:rFonts w:ascii="MS Mincho" w:hAnsi="MS Mincho" w:hint="eastAsia"/>
+          <w:b/>
+          <w:bCs/>
+        </w:rPr>
+      </w:pPr>
+      <w:r>
+        <w:rPr>
+          <w:rFonts w:ascii="MS Mincho" w:eastAsia="MS Mincho" w:hAnsi="MS Mincho"/>
+          <w:b/>
+          <w:bCs/>
+          <w:lang w:eastAsia="ja-JP"/>
+        </w:rPr>
+        <w:t xml:space="preserve">38. 健康のために、何をしたほうがいいと思いますか。/何をしないほうがいいと思いますか。 あなたは 今、健康のために、何をしていますか。 </w:t>
+      </w:r>
     </w:p>
     <w:p>
       <w:pPr>
@@ -5734,6 +6809,7 @@
           <w:szCs w:val="32"/>
           <w:lang w:eastAsia="ja-JP"/>
         </w:rPr>
+        <w:lastRenderedPageBreak/>
         <w:t>健康のために</w:t>
       </w:r>
       <w:r>
@@ -5932,17 +7008,7 @@
           <w:szCs w:val="32"/>
           <w:lang w:eastAsia="ja-JP"/>
         </w:rPr>
-        <w:t>は食べ過ぎない</w:t>
-      </w:r>
-      <w:r>
-        <w:rPr>
-          <w:rFonts w:ascii="MS Mincho" w:eastAsia="MS Mincho" w:hAnsi="MS Mincho" w:hint="eastAsia"/>
-          <w:sz w:val="28"/>
-          <w:szCs w:val="32"/>
-          <w:lang w:eastAsia="ja-JP"/>
-        </w:rPr>
-        <w:lastRenderedPageBreak/>
-        <w:t>ほうがいいでしょう。健康のために毎日運動をし</w:t>
+        <w:t>は食べ過ぎないほうがいいでしょう。健康のために毎日運動をし</w:t>
       </w:r>
       <w:r>
         <w:rPr>
@@ -5984,12 +7050,38 @@
     <w:p>
       <w:pPr>
         <w:rPr>
-          <w:rFonts w:ascii="MS Mincho" w:eastAsia="MS Mincho" w:hAnsi="MS Mincho"/>
-          <w:sz w:val="28"/>
-          <w:szCs w:val="32"/>
-          <w:lang w:eastAsia="ja-JP"/>
-        </w:rPr>
-      </w:pPr>
+          <w:rFonts w:ascii="MS Mincho" w:hAnsi="MS Mincho"/>
+          <w:sz w:val="28"/>
+          <w:szCs w:val="32"/>
+        </w:rPr>
+      </w:pPr>
+    </w:p>
+    <w:p>
+      <w:pPr>
+        <w:rPr>
+          <w:rFonts w:ascii="MS Mincho" w:hAnsi="MS Mincho"/>
+          <w:sz w:val="28"/>
+          <w:szCs w:val="32"/>
+        </w:rPr>
+      </w:pPr>
+    </w:p>
+    <w:p>
+      <w:pPr>
+        <w:rPr>
+          <w:rFonts w:ascii="MS Mincho" w:hAnsi="MS Mincho" w:hint="eastAsia"/>
+          <w:b/>
+          <w:bCs/>
+        </w:rPr>
+      </w:pPr>
+      <w:r>
+        <w:rPr>
+          <w:rFonts w:ascii="MS Mincho" w:eastAsia="MS Mincho" w:hAnsi="MS Mincho"/>
+          <w:b/>
+          <w:bCs/>
+          <w:lang w:eastAsia="ja-JP"/>
+        </w:rPr>
+        <w:t>39. あなたは宝くじを買ったことがありますか。 当たったことがありますか。いくら当たりましたか。 もし一億元（人民元）当たったら、どうします。誰かに話しますか。 もし 100 元当たったら、どうします。 誰かに話しますか。</w:t>
+      </w:r>
     </w:p>
     <w:p>
       <w:pPr>
@@ -6320,9 +7412,178 @@
           <w:rFonts w:ascii="MS Mincho" w:hAnsi="MS Mincho"/>
           <w:sz w:val="28"/>
           <w:szCs w:val="32"/>
-          <w:lang w:eastAsia="ja-JP"/>
-        </w:rPr>
-      </w:pPr>
+        </w:rPr>
+      </w:pPr>
+    </w:p>
+    <w:p>
+      <w:pPr>
+        <w:rPr>
+          <w:rFonts w:ascii="MS Mincho" w:hAnsi="MS Mincho"/>
+          <w:sz w:val="28"/>
+          <w:szCs w:val="32"/>
+        </w:rPr>
+      </w:pPr>
+    </w:p>
+    <w:p>
+      <w:pPr>
+        <w:rPr>
+          <w:rFonts w:ascii="MS Mincho" w:hAnsi="MS Mincho"/>
+          <w:b/>
+          <w:bCs/>
+          <w:lang w:eastAsia="ja-JP"/>
+        </w:rPr>
+      </w:pPr>
+    </w:p>
+    <w:p>
+      <w:pPr>
+        <w:rPr>
+          <w:rFonts w:ascii="MS Mincho" w:hAnsi="MS Mincho"/>
+          <w:b/>
+          <w:bCs/>
+          <w:lang w:eastAsia="ja-JP"/>
+        </w:rPr>
+      </w:pPr>
+      <w:r>
+        <w:rPr>
+          <w:rFonts w:ascii="MS Mincho" w:eastAsia="MS Mincho" w:hAnsi="MS Mincho"/>
+          <w:b/>
+          <w:bCs/>
+          <w:lang w:eastAsia="ja-JP"/>
+        </w:rPr>
+        <w:t xml:space="preserve">40. 日本語で次の質問に答えてください。 </w:t>
+      </w:r>
+    </w:p>
+    <w:p>
+      <w:pPr>
+        <w:rPr>
+          <w:rFonts w:ascii="MS Mincho" w:hAnsi="MS Mincho"/>
+          <w:b/>
+          <w:bCs/>
+          <w:lang w:eastAsia="ja-JP"/>
+        </w:rPr>
+      </w:pPr>
+      <w:r>
+        <w:rPr>
+          <w:rFonts w:ascii="MS Mincho" w:eastAsia="MS Mincho" w:hAnsi="MS Mincho"/>
+          <w:b/>
+          <w:bCs/>
+          <w:lang w:eastAsia="ja-JP"/>
+        </w:rPr>
+        <w:t>１）体の調子が悪かったら、どうしますか。</w:t>
+      </w:r>
+    </w:p>
+    <w:p>
+      <w:pPr>
+        <w:rPr>
+          <w:rFonts w:ascii="MS Mincho" w:hAnsi="MS Mincho"/>
+          <w:b/>
+          <w:bCs/>
+          <w:lang w:eastAsia="ja-JP"/>
+        </w:rPr>
+      </w:pPr>
+      <w:r>
+        <w:rPr>
+          <w:rFonts w:ascii="MS Mincho" w:eastAsia="MS Mincho" w:hAnsi="MS Mincho"/>
+          <w:b/>
+          <w:bCs/>
+          <w:lang w:eastAsia="ja-JP"/>
+        </w:rPr>
+        <w:t xml:space="preserve">２）日曜日いい天気だったら、どこへ遊びに行きたいですか。 </w:t>
+      </w:r>
+    </w:p>
+    <w:p>
+      <w:pPr>
+        <w:rPr>
+          <w:rFonts w:ascii="MS Mincho" w:hAnsi="MS Mincho"/>
+          <w:b/>
+          <w:bCs/>
+          <w:lang w:eastAsia="ja-JP"/>
+        </w:rPr>
+      </w:pPr>
+      <w:r>
+        <w:rPr>
+          <w:rFonts w:ascii="MS Mincho" w:eastAsia="MS Mincho" w:hAnsi="MS Mincho"/>
+          <w:b/>
+          <w:bCs/>
+          <w:lang w:eastAsia="ja-JP"/>
+        </w:rPr>
+        <w:t xml:space="preserve">３）もし１０００万円あったら、何をしたいですか。 </w:t>
+      </w:r>
+    </w:p>
+    <w:p>
+      <w:pPr>
+        <w:rPr>
+          <w:rFonts w:ascii="MS Mincho" w:hAnsi="MS Mincho"/>
+          <w:b/>
+          <w:bCs/>
+          <w:lang w:eastAsia="ja-JP"/>
+        </w:rPr>
+      </w:pPr>
+      <w:r>
+        <w:rPr>
+          <w:rFonts w:ascii="MS Mincho" w:eastAsia="MS Mincho" w:hAnsi="MS Mincho"/>
+          <w:b/>
+          <w:bCs/>
+          <w:lang w:eastAsia="ja-JP"/>
+        </w:rPr>
+        <w:t xml:space="preserve">４）授業が終わったら、何をしますか。 </w:t>
+      </w:r>
+    </w:p>
+    <w:p>
+      <w:pPr>
+        <w:rPr>
+          <w:rFonts w:ascii="MS Mincho" w:hAnsi="MS Mincho"/>
+          <w:b/>
+          <w:bCs/>
+          <w:lang w:eastAsia="ja-JP"/>
+        </w:rPr>
+      </w:pPr>
+      <w:r>
+        <w:rPr>
+          <w:rFonts w:ascii="MS Mincho" w:eastAsia="MS Mincho" w:hAnsi="MS Mincho"/>
+          <w:b/>
+          <w:bCs/>
+          <w:lang w:eastAsia="ja-JP"/>
+        </w:rPr>
+        <w:t xml:space="preserve">５）年を取っても、働きたいですか。 </w:t>
+      </w:r>
+    </w:p>
+    <w:p>
+      <w:pPr>
+        <w:rPr>
+          <w:rFonts w:ascii="MS Mincho" w:hAnsi="MS Mincho"/>
+          <w:b/>
+          <w:bCs/>
+          <w:lang w:eastAsia="ja-JP"/>
+        </w:rPr>
+      </w:pPr>
+      <w:r>
+        <w:rPr>
+          <w:rFonts w:ascii="MS Mincho" w:eastAsia="MS Mincho" w:hAnsi="MS Mincho"/>
+          <w:b/>
+          <w:bCs/>
+          <w:lang w:eastAsia="ja-JP"/>
+        </w:rPr>
+        <w:t xml:space="preserve">6）雪で学校が休みになったことがありますか。 </w:t>
+      </w:r>
+    </w:p>
+    <w:p>
+      <w:pPr>
+        <w:rPr>
+          <w:rFonts w:ascii="MS Mincho" w:hAnsi="MS Mincho" w:hint="eastAsia"/>
+          <w:b/>
+          <w:bCs/>
+        </w:rPr>
+      </w:pPr>
+      <w:r>
+        <w:rPr>
+          <w:rFonts w:ascii="MS Mincho" w:eastAsia="MS Mincho" w:hAnsi="MS Mincho"/>
+          <w:b/>
+          <w:bCs/>
+          <w:lang w:eastAsia="ja-JP"/>
+        </w:rPr>
+        <w:t>7）家族や友達に会えなくて、寂しいとき、どうしますか。 8）はさみは何をするのに使いますか</w:t>
+      </w:r>
     </w:p>
     <w:p>
       <w:pPr>
@@ -6340,6 +7601,7 @@
           <w:szCs w:val="36"/>
           <w:lang w:eastAsia="ja-JP"/>
         </w:rPr>
+        <w:lastRenderedPageBreak/>
         <w:t>36</w:t>
       </w:r>
     </w:p>
@@ -6651,8 +7913,195 @@
           <w:szCs w:val="32"/>
           <w:lang w:eastAsia="ja-JP"/>
         </w:rPr>
-        <w:t>して将来の</w:t>
-      </w:r>
+        <w:t>して将来のために取っておきます。</w:t>
+      </w:r>
+      <w:r>
+        <w:rPr>
+          <w:rFonts w:ascii="MS Mincho" w:eastAsia="MS Mincho" w:hAnsi="MS Mincho" w:hint="eastAsia"/>
+          <w:sz w:val="28"/>
+          <w:szCs w:val="32"/>
+          <w:lang w:eastAsia="ja-JP"/>
+        </w:rPr>
+        <w:br/>
+      </w:r>
+    </w:p>
+    <w:p>
+      <w:pPr>
+        <w:rPr>
+          <w:rFonts w:ascii="MS Mincho" w:eastAsia="MS Mincho" w:hAnsi="MS Mincho"/>
+          <w:sz w:val="28"/>
+          <w:szCs w:val="32"/>
+          <w:lang w:eastAsia="ja-JP"/>
+        </w:rPr>
+      </w:pPr>
+      <w:r>
+        <w:rPr>
+          <w:rFonts w:ascii="MS Mincho" w:eastAsia="MS Mincho" w:hAnsi="MS Mincho" w:hint="eastAsia"/>
+          <w:sz w:val="28"/>
+          <w:szCs w:val="32"/>
+          <w:lang w:eastAsia="ja-JP"/>
+        </w:rPr>
+        <w:t>４）授業が終わったら、何をしますか。</w:t>
+      </w:r>
+    </w:p>
+    <w:p>
+      <w:pPr>
+        <w:rPr>
+          <w:rFonts w:ascii="MS Mincho" w:eastAsia="MS Mincho" w:hAnsi="MS Mincho"/>
+          <w:sz w:val="28"/>
+          <w:szCs w:val="32"/>
+          <w:lang w:eastAsia="ja-JP"/>
+        </w:rPr>
+      </w:pPr>
+      <w:r>
+        <w:rPr>
+          <w:rFonts w:ascii="MS Mincho" w:eastAsia="MS Mincho" w:hAnsi="MS Mincho" w:hint="eastAsia"/>
+          <w:sz w:val="28"/>
+          <w:szCs w:val="32"/>
+          <w:lang w:eastAsia="ja-JP"/>
+        </w:rPr>
+        <w:t>図書館に行って復習します。その後、友達と</w:t>
+      </w:r>
+      <w:r>
+        <w:rPr>
+          <w:rFonts w:ascii="MS Mincho" w:eastAsia="MS Mincho" w:hAnsi="MS Mincho" w:hint="eastAsia"/>
+          <w:sz w:val="28"/>
+          <w:szCs w:val="32"/>
+          <w:lang w:eastAsia="ja-JP"/>
+        </w:rPr>
+        <w:t>公園</w:t>
+      </w:r>
+      <w:r>
+        <w:rPr>
+          <w:rFonts w:ascii="MS Mincho" w:eastAsia="MS Mincho" w:hAnsi="MS Mincho" w:hint="eastAsia"/>
+          <w:sz w:val="28"/>
+          <w:szCs w:val="32"/>
+          <w:lang w:eastAsia="ja-JP"/>
+        </w:rPr>
+        <w:t>に行くこともあります。</w:t>
+      </w:r>
+    </w:p>
+    <w:p>
+      <w:pPr>
+        <w:rPr>
+          <w:rFonts w:ascii="MS Mincho" w:eastAsia="MS Mincho" w:hAnsi="MS Mincho"/>
+          <w:sz w:val="28"/>
+          <w:szCs w:val="32"/>
+          <w:lang w:eastAsia="ja-JP"/>
+        </w:rPr>
+      </w:pPr>
+    </w:p>
+    <w:p>
+      <w:pPr>
+        <w:rPr>
+          <w:rFonts w:ascii="MS Mincho" w:eastAsia="MS Mincho" w:hAnsi="MS Mincho"/>
+          <w:sz w:val="28"/>
+          <w:szCs w:val="32"/>
+          <w:lang w:eastAsia="ja-JP"/>
+        </w:rPr>
+      </w:pPr>
+      <w:r>
+        <w:rPr>
+          <w:rFonts w:ascii="MS Mincho" w:eastAsia="MS Mincho" w:hAnsi="MS Mincho" w:hint="eastAsia"/>
+          <w:sz w:val="28"/>
+          <w:szCs w:val="32"/>
+          <w:lang w:eastAsia="ja-JP"/>
+        </w:rPr>
+        <w:t>５）年を取っても、働きたいですか。</w:t>
+      </w:r>
+    </w:p>
+    <w:p>
+      <w:pPr>
+        <w:rPr>
+          <w:rFonts w:ascii="MS Mincho" w:hAnsi="MS Mincho"/>
+          <w:sz w:val="28"/>
+          <w:szCs w:val="32"/>
+          <w:lang w:eastAsia="ja-JP"/>
+        </w:rPr>
+      </w:pPr>
+      <w:r>
+        <w:rPr>
+          <w:rFonts w:ascii="MS Mincho" w:eastAsia="MS Mincho" w:hAnsi="MS Mincho" w:hint="eastAsia"/>
+          <w:sz w:val="28"/>
+          <w:szCs w:val="32"/>
+          <w:lang w:eastAsia="ja-JP"/>
+        </w:rPr>
+        <w:t>いいえ</w:t>
+      </w:r>
+      <w:r>
+        <w:rPr>
+          <w:rFonts w:ascii="MS Mincho" w:eastAsia="MS Mincho" w:hAnsi="MS Mincho"/>
+          <w:sz w:val="28"/>
+          <w:szCs w:val="32"/>
+          <w:lang w:eastAsia="ja-JP"/>
+        </w:rPr>
+        <w:t>,年を</w:t>
+      </w:r>
+      <w:r>
+        <w:rPr>
+          <w:rFonts w:ascii="MS Mincho" w:eastAsia="MS Mincho" w:hAnsi="MS Mincho" w:hint="eastAsia"/>
+          <w:sz w:val="28"/>
+          <w:szCs w:val="32"/>
+          <w:lang w:eastAsia="ja-JP"/>
+        </w:rPr>
+        <w:t>取ったら，</w:t>
+      </w:r>
+      <w:r>
+        <w:rPr>
+          <w:rFonts w:ascii="MS Mincho" w:eastAsia="MS Mincho" w:hAnsi="MS Mincho"/>
+          <w:sz w:val="28"/>
+          <w:szCs w:val="32"/>
+          <w:lang w:eastAsia="ja-JP"/>
+        </w:rPr>
+        <w:t>働きたくなくなります</w:t>
+      </w:r>
+      <w:r>
+        <w:rPr>
+          <w:rFonts w:ascii="MS Mincho" w:eastAsia="MS Mincho" w:hAnsi="MS Mincho" w:hint="eastAsia"/>
+          <w:sz w:val="28"/>
+          <w:szCs w:val="32"/>
+          <w:lang w:eastAsia="ja-JP"/>
+        </w:rPr>
+        <w:t>。とても大変で，</w:t>
+      </w:r>
+      <w:r>
+        <w:rPr>
+          <w:rFonts w:ascii="MS Mincho" w:eastAsia="MS Mincho" w:hAnsi="MS Mincho"/>
+          <w:sz w:val="28"/>
+          <w:szCs w:val="32"/>
+          <w:lang w:eastAsia="ja-JP"/>
+        </w:rPr>
+        <w:t>疲れます</w:t>
+      </w:r>
+      <w:r>
+        <w:rPr>
+          <w:rFonts w:ascii="MS Mincho" w:eastAsia="MS Mincho" w:hAnsi="MS Mincho" w:hint="eastAsia"/>
+          <w:sz w:val="28"/>
+          <w:szCs w:val="32"/>
+          <w:lang w:eastAsia="ja-JP"/>
+        </w:rPr>
+        <w:t>。</w:t>
+      </w:r>
+    </w:p>
+    <w:p>
+      <w:pPr>
+        <w:rPr>
+          <w:rFonts w:ascii="MS Mincho" w:hAnsi="MS Mincho"/>
+          <w:sz w:val="28"/>
+          <w:szCs w:val="32"/>
+          <w:lang w:eastAsia="ja-JP"/>
+        </w:rPr>
+      </w:pPr>
+    </w:p>
+    <w:p>
+      <w:pPr>
+        <w:rPr>
+          <w:rFonts w:ascii="MS Mincho" w:eastAsia="MS Mincho" w:hAnsi="MS Mincho"/>
+          <w:sz w:val="28"/>
+          <w:szCs w:val="32"/>
+          <w:lang w:eastAsia="ja-JP"/>
+        </w:rPr>
+      </w:pPr>
       <w:r>
         <w:rPr>
           <w:rFonts w:ascii="MS Mincho" w:eastAsia="MS Mincho" w:hAnsi="MS Mincho" w:hint="eastAsia"/>
@@ -6661,202 +8110,6 @@
           <w:lang w:eastAsia="ja-JP"/>
         </w:rPr>
         <w:lastRenderedPageBreak/>
-        <w:t>ために取っておきます。</w:t>
-      </w:r>
-      <w:r>
-        <w:rPr>
-          <w:rFonts w:ascii="MS Mincho" w:eastAsia="MS Mincho" w:hAnsi="MS Mincho" w:hint="eastAsia"/>
-          <w:sz w:val="28"/>
-          <w:szCs w:val="32"/>
-          <w:lang w:eastAsia="ja-JP"/>
-        </w:rPr>
-        <w:br/>
-      </w:r>
-    </w:p>
-    <w:p>
-      <w:pPr>
-        <w:rPr>
-          <w:rFonts w:ascii="MS Mincho" w:eastAsia="MS Mincho" w:hAnsi="MS Mincho"/>
-          <w:sz w:val="28"/>
-          <w:szCs w:val="32"/>
-          <w:lang w:eastAsia="ja-JP"/>
-        </w:rPr>
-      </w:pPr>
-      <w:r>
-        <w:rPr>
-          <w:rFonts w:ascii="MS Mincho" w:eastAsia="MS Mincho" w:hAnsi="MS Mincho" w:hint="eastAsia"/>
-          <w:sz w:val="28"/>
-          <w:szCs w:val="32"/>
-          <w:lang w:eastAsia="ja-JP"/>
-        </w:rPr>
-        <w:t>４）授業が終わったら、何をしますか。</w:t>
-      </w:r>
-    </w:p>
-    <w:p>
-      <w:pPr>
-        <w:rPr>
-          <w:rFonts w:ascii="MS Mincho" w:eastAsia="MS Mincho" w:hAnsi="MS Mincho"/>
-          <w:sz w:val="28"/>
-          <w:szCs w:val="32"/>
-          <w:lang w:eastAsia="ja-JP"/>
-        </w:rPr>
-      </w:pPr>
-      <w:r>
-        <w:rPr>
-          <w:rFonts w:ascii="MS Mincho" w:eastAsia="MS Mincho" w:hAnsi="MS Mincho" w:hint="eastAsia"/>
-          <w:sz w:val="28"/>
-          <w:szCs w:val="32"/>
-          <w:lang w:eastAsia="ja-JP"/>
-        </w:rPr>
-        <w:t>図書館に行って復習します。その後、友達と</w:t>
-      </w:r>
-      <w:r>
-        <w:rPr>
-          <w:rFonts w:ascii="MS Mincho" w:eastAsia="MS Mincho" w:hAnsi="MS Mincho" w:hint="eastAsia"/>
-          <w:sz w:val="28"/>
-          <w:szCs w:val="32"/>
-          <w:lang w:eastAsia="ja-JP"/>
-        </w:rPr>
-        <w:t>公園</w:t>
-      </w:r>
-      <w:r>
-        <w:rPr>
-          <w:rFonts w:ascii="MS Mincho" w:eastAsia="MS Mincho" w:hAnsi="MS Mincho" w:hint="eastAsia"/>
-          <w:sz w:val="28"/>
-          <w:szCs w:val="32"/>
-          <w:lang w:eastAsia="ja-JP"/>
-        </w:rPr>
-        <w:t>に行くこともあります。</w:t>
-      </w:r>
-    </w:p>
-    <w:p>
-      <w:pPr>
-        <w:rPr>
-          <w:rFonts w:ascii="MS Mincho" w:eastAsia="MS Mincho" w:hAnsi="MS Mincho"/>
-          <w:sz w:val="28"/>
-          <w:szCs w:val="32"/>
-          <w:lang w:eastAsia="ja-JP"/>
-        </w:rPr>
-      </w:pPr>
-    </w:p>
-    <w:p>
-      <w:pPr>
-        <w:rPr>
-          <w:rFonts w:ascii="MS Mincho" w:eastAsia="MS Mincho" w:hAnsi="MS Mincho"/>
-          <w:sz w:val="28"/>
-          <w:szCs w:val="32"/>
-          <w:lang w:eastAsia="ja-JP"/>
-        </w:rPr>
-      </w:pPr>
-      <w:r>
-        <w:rPr>
-          <w:rFonts w:ascii="MS Mincho" w:eastAsia="MS Mincho" w:hAnsi="MS Mincho" w:hint="eastAsia"/>
-          <w:sz w:val="28"/>
-          <w:szCs w:val="32"/>
-          <w:lang w:eastAsia="ja-JP"/>
-        </w:rPr>
-        <w:t>５）年を取っても、働きたいですか。</w:t>
-      </w:r>
-    </w:p>
-    <w:p>
-      <w:pPr>
-        <w:rPr>
-          <w:rFonts w:ascii="MS Mincho" w:hAnsi="MS Mincho"/>
-          <w:sz w:val="28"/>
-          <w:szCs w:val="32"/>
-          <w:lang w:eastAsia="ja-JP"/>
-        </w:rPr>
-      </w:pPr>
-      <w:r>
-        <w:rPr>
-          <w:rFonts w:ascii="MS Mincho" w:eastAsia="MS Mincho" w:hAnsi="MS Mincho" w:hint="eastAsia"/>
-          <w:sz w:val="28"/>
-          <w:szCs w:val="32"/>
-          <w:lang w:eastAsia="ja-JP"/>
-        </w:rPr>
-        <w:t>いいえ</w:t>
-      </w:r>
-      <w:r>
-        <w:rPr>
-          <w:rFonts w:ascii="MS Mincho" w:eastAsia="MS Mincho" w:hAnsi="MS Mincho"/>
-          <w:sz w:val="28"/>
-          <w:szCs w:val="32"/>
-          <w:lang w:eastAsia="ja-JP"/>
-        </w:rPr>
-        <w:t>,年を</w:t>
-      </w:r>
-      <w:r>
-        <w:rPr>
-          <w:rFonts w:ascii="MS Mincho" w:eastAsia="MS Mincho" w:hAnsi="MS Mincho" w:hint="eastAsia"/>
-          <w:sz w:val="28"/>
-          <w:szCs w:val="32"/>
-          <w:lang w:eastAsia="ja-JP"/>
-        </w:rPr>
-        <w:t>取ったら，</w:t>
-      </w:r>
-      <w:r>
-        <w:rPr>
-          <w:rFonts w:ascii="MS Mincho" w:eastAsia="MS Mincho" w:hAnsi="MS Mincho"/>
-          <w:sz w:val="28"/>
-          <w:szCs w:val="32"/>
-          <w:lang w:eastAsia="ja-JP"/>
-        </w:rPr>
-        <w:t>働きたくなくなります</w:t>
-      </w:r>
-      <w:r>
-        <w:rPr>
-          <w:rFonts w:ascii="MS Mincho" w:eastAsia="MS Mincho" w:hAnsi="MS Mincho" w:hint="eastAsia"/>
-          <w:sz w:val="28"/>
-          <w:szCs w:val="32"/>
-          <w:lang w:eastAsia="ja-JP"/>
-        </w:rPr>
-        <w:t>。とても大変で，</w:t>
-      </w:r>
-      <w:r>
-        <w:rPr>
-          <w:rFonts w:ascii="MS Mincho" w:eastAsia="MS Mincho" w:hAnsi="MS Mincho"/>
-          <w:sz w:val="28"/>
-          <w:szCs w:val="32"/>
-          <w:lang w:eastAsia="ja-JP"/>
-        </w:rPr>
-        <w:t>疲れます</w:t>
-      </w:r>
-      <w:r>
-        <w:rPr>
-          <w:rFonts w:ascii="MS Mincho" w:eastAsia="MS Mincho" w:hAnsi="MS Mincho" w:hint="eastAsia"/>
-          <w:sz w:val="28"/>
-          <w:szCs w:val="32"/>
-          <w:lang w:eastAsia="ja-JP"/>
-        </w:rPr>
-        <w:t>。</w:t>
-      </w:r>
-    </w:p>
-    <w:p>
-      <w:pPr>
-        <w:rPr>
-          <w:rFonts w:ascii="MS Mincho" w:hAnsi="MS Mincho"/>
-          <w:sz w:val="28"/>
-          <w:szCs w:val="32"/>
-          <w:lang w:eastAsia="ja-JP"/>
-        </w:rPr>
-      </w:pPr>
-    </w:p>
-    <w:p>
-      <w:pPr>
-        <w:rPr>
-          <w:rFonts w:ascii="MS Mincho" w:eastAsia="MS Mincho" w:hAnsi="MS Mincho"/>
-          <w:sz w:val="28"/>
-          <w:szCs w:val="32"/>
-          <w:lang w:eastAsia="ja-JP"/>
-        </w:rPr>
-      </w:pPr>
-      <w:r>
-        <w:rPr>
-          <w:rFonts w:ascii="MS Mincho" w:eastAsia="MS Mincho" w:hAnsi="MS Mincho" w:hint="eastAsia"/>
-          <w:sz w:val="28"/>
-          <w:szCs w:val="32"/>
-          <w:lang w:eastAsia="ja-JP"/>
-        </w:rPr>
         <w:t>６）雪で学校が休みになったことがありますか。</w:t>
       </w:r>
     </w:p>

</xml_diff>